<commit_message>
Move all files to seshat. Finish up documentation.
</commit_message>
<xml_diff>
--- a/server/documentation.docx
+++ b/server/documentation.docx
@@ -6,14 +6,22 @@
       <w:pPr>
         <w:rPr>
           <w:rFonts w:hint="default"/>
-          <w:color w:val="FF0000"/>
-          <w:lang w:val="en"/>
-        </w:rPr>
-      </w:pPr>
-      <w:r>
-        <w:rPr>
-          <w:rFonts w:hint="default"/>
-          <w:color w:val="FF0000"/>
+          <w:b/>
+          <w:bCs/>
+          <w:color w:val="auto"/>
+          <w:sz w:val="30"/>
+          <w:szCs w:val="30"/>
+          <w:lang w:val="en"/>
+        </w:rPr>
+      </w:pPr>
+      <w:r>
+        <w:rPr>
+          <w:rFonts w:hint="default"/>
+          <w:b/>
+          <w:bCs/>
+          <w:color w:val="auto"/>
+          <w:sz w:val="30"/>
+          <w:szCs w:val="30"/>
           <w:lang w:val="en"/>
         </w:rPr>
         <w:t>Handwritten math recognition:</w:t>
@@ -23,6 +31,11 @@
       <w:pPr>
         <w:rPr>
           <w:rFonts w:hint="default"/>
+          <w:b/>
+          <w:bCs/>
+          <w:color w:val="auto"/>
+          <w:sz w:val="30"/>
+          <w:szCs w:val="30"/>
           <w:lang w:val="en"/>
         </w:rPr>
       </w:pPr>
@@ -312,118 +325,98 @@
           <w:rFonts w:hint="default"/>
           <w:lang w:val="en"/>
         </w:rPr>
-        <w:t>symbol recognition: high 90s, structural relationship recognition: high 60s.</w:t>
-      </w:r>
-    </w:p>
-    <w:p>
-      <w:pPr>
-        <w:numPr>
-          <w:ilvl w:val="1"/>
+        <w:t>For our needs, which are currently mufti-column arithmetic, long division, and fraction arithmetic, the accuracy is in high 90s for both. Its full potential has been explored. The 3 remaining problems that only changing the backend code will solve are:</w:t>
+      </w:r>
+    </w:p>
+    <w:p>
+      <w:pPr>
+        <w:numPr>
+          <w:ilvl w:val="0"/>
+          <w:numId w:val="3"/>
+        </w:numPr>
+        <w:ind w:left="420" w:leftChars="0"/>
+        <w:rPr>
+          <w:rFonts w:hint="default"/>
+          <w:lang w:val="en"/>
+        </w:rPr>
+      </w:pPr>
+      <w:r>
+        <w:rPr>
+          <w:rFonts w:hint="default"/>
+          <w:lang w:val="en"/>
+        </w:rPr>
+        <w:t>doesn’t recognize long division symbol</w:t>
+      </w:r>
+    </w:p>
+    <w:p>
+      <w:pPr>
+        <w:numPr>
+          <w:ilvl w:val="0"/>
+          <w:numId w:val="3"/>
+        </w:numPr>
+        <w:ind w:left="420" w:leftChars="0"/>
+        <w:rPr>
+          <w:rFonts w:hint="default"/>
+          <w:lang w:val="en"/>
+        </w:rPr>
+      </w:pPr>
+      <w:r>
+        <w:rPr>
+          <w:rFonts w:hint="default"/>
+          <w:lang w:val="en"/>
+        </w:rPr>
+        <w:t>export format may affect bbox parsing accuracy for different strokes sequences</w:t>
+      </w:r>
+    </w:p>
+    <w:p>
+      <w:pPr>
+        <w:numPr>
+          <w:ilvl w:val="0"/>
+          <w:numId w:val="3"/>
+        </w:numPr>
+        <w:ind w:left="420" w:leftChars="0"/>
+        <w:rPr>
+          <w:rFonts w:hint="default"/>
+          <w:lang w:val="en"/>
+        </w:rPr>
+      </w:pPr>
+      <w:r>
+        <w:rPr>
+          <w:rFonts w:hint="default"/>
+          <w:lang w:val="en"/>
+        </w:rPr>
+        <w:t>not free, actually expensive</w:t>
+      </w:r>
+    </w:p>
+    <w:p>
+      <w:pPr>
+        <w:numPr>
+          <w:ilvl w:val="0"/>
+          <w:numId w:val="0"/>
+        </w:numPr>
+        <w:rPr>
+          <w:rFonts w:hint="default"/>
+          <w:lang w:val="en"/>
+        </w:rPr>
+      </w:pPr>
+    </w:p>
+    <w:p>
+      <w:pPr>
+        <w:numPr>
+          <w:ilvl w:val="0"/>
           <w:numId w:val="2"/>
         </w:numPr>
-        <w:ind w:left="840" w:leftChars="0" w:hanging="420" w:firstLineChars="0"/>
-        <w:rPr>
-          <w:rFonts w:hint="default"/>
-          <w:lang w:val="en"/>
-        </w:rPr>
-      </w:pPr>
-      <w:r>
-        <w:rPr>
-          <w:rFonts w:hint="default"/>
-          <w:lang w:val="en"/>
-        </w:rPr>
-        <w:t>For our needs, which are currently mufti-column arithmetic, long division, and fraction arithmetic, the accuracy is in high 90s for both. Its full potential has been explored. The 3 remaining problems that only changing the backend code will solve are:</w:t>
-      </w:r>
-    </w:p>
-    <w:p>
-      <w:pPr>
-        <w:numPr>
-          <w:ilvl w:val="0"/>
-          <w:numId w:val="3"/>
-        </w:numPr>
-        <w:ind w:left="420" w:leftChars="0"/>
-        <w:rPr>
-          <w:rFonts w:hint="default"/>
-          <w:lang w:val="en"/>
-        </w:rPr>
-      </w:pPr>
-      <w:r>
-        <w:rPr>
-          <w:rFonts w:hint="default"/>
-          <w:lang w:val="en"/>
-        </w:rPr>
-        <w:t>doesn’t recognize long division symbol</w:t>
-      </w:r>
-    </w:p>
-    <w:p>
-      <w:pPr>
-        <w:numPr>
-          <w:ilvl w:val="0"/>
-          <w:numId w:val="3"/>
-        </w:numPr>
-        <w:ind w:left="420" w:leftChars="0"/>
-        <w:rPr>
-          <w:rFonts w:hint="default"/>
-          <w:lang w:val="en"/>
-        </w:rPr>
-      </w:pPr>
-      <w:r>
-        <w:rPr>
-          <w:rFonts w:hint="default"/>
-          <w:lang w:val="en"/>
-        </w:rPr>
-        <w:t>export format may affect bbox parsing accuracy for different strokes sequences</w:t>
-      </w:r>
-    </w:p>
-    <w:p>
-      <w:pPr>
-        <w:numPr>
-          <w:ilvl w:val="0"/>
-          <w:numId w:val="3"/>
-        </w:numPr>
-        <w:ind w:left="420" w:leftChars="0"/>
-        <w:rPr>
-          <w:rFonts w:hint="default"/>
-          <w:lang w:val="en"/>
-        </w:rPr>
-      </w:pPr>
-      <w:r>
-        <w:rPr>
-          <w:rFonts w:hint="default"/>
-          <w:lang w:val="en"/>
-        </w:rPr>
-        <w:t>not free, actually expensive</w:t>
-      </w:r>
-    </w:p>
-    <w:p>
-      <w:pPr>
-        <w:numPr>
-          <w:ilvl w:val="0"/>
-          <w:numId w:val="0"/>
-        </w:numPr>
-        <w:rPr>
-          <w:rFonts w:hint="default"/>
-          <w:lang w:val="en"/>
-        </w:rPr>
-      </w:pPr>
-    </w:p>
-    <w:p>
-      <w:pPr>
-        <w:numPr>
-          <w:ilvl w:val="0"/>
-          <w:numId w:val="2"/>
-        </w:numPr>
-        <w:rPr>
-          <w:rFonts w:hint="default"/>
-          <w:lang w:val="en"/>
-        </w:rPr>
-      </w:pPr>
-      <w:r>
-        <w:rPr>
-          <w:rFonts w:hint="default"/>
-          <w:lang w:val="en"/>
-        </w:rPr>
-        <w:t>Seshat (open source):</w:t>
+        <w:rPr>
+          <w:rFonts w:hint="default"/>
+          <w:lang w:val="en"/>
+        </w:rPr>
+      </w:pPr>
+      <w:r>
+        <w:rPr>
+          <w:rFonts w:hint="default"/>
+          <w:lang w:val="en"/>
+        </w:rPr>
+        <w:t>seshat(open source):</w:t>
       </w:r>
     </w:p>
     <w:p>
@@ -440,8 +433,15 @@
       <w:r>
         <w:rPr>
           <w:rFonts w:hint="default"/>
-        </w:rPr>
-        <w:t>Seshat was designed to recognize handwritten math expression by using strokes data.</w:t>
+          <w:lang w:val="en"/>
+        </w:rPr>
+        <w:t>S</w:t>
+      </w:r>
+      <w:r>
+        <w:rPr>
+          <w:rFonts w:hint="default"/>
+        </w:rPr>
+        <w:t>eshat was designed to recognize handwritten math expression by using strokes data.</w:t>
       </w:r>
     </w:p>
     <w:p>
@@ -459,7 +459,33 @@
         <w:rPr>
           <w:rFonts w:hint="default"/>
         </w:rPr>
-        <w:t>The 3 tasks it accomplishes are symbol segmentation, symbol recognition, and structural relationship recognition. Its general idea is to generate a set of possible parse trees, and get the most likely one based on a probability measure. Instead of accomplishing the 3 tasks step by step, which is what some other systems do, Seshat analyzes segmentation and recognition together. The reason is that the hypotheses for different segmentations can be affected by structural relationships, and vice versa. Refer to the paper for details on the parse trees, probability equations, and ML methods.</w:t>
+        <w:t xml:space="preserve">The 3 tasks it accomplishes are symbol segmentation, symbol recognition, and structural relationship recognition. Its general idea is to generate a set of possible parse trees, and get the most likely one based on a probability measure. Instead of accomplishing the 3 tasks step by step, which is what some other systems do, </w:t>
+      </w:r>
+      <w:r>
+        <w:rPr>
+          <w:rFonts w:hint="default"/>
+          <w:lang w:val="en"/>
+        </w:rPr>
+        <w:t>s</w:t>
+      </w:r>
+      <w:r>
+        <w:rPr>
+          <w:rFonts w:hint="default"/>
+        </w:rPr>
+        <w:t xml:space="preserve">eshat analyzes segmentation and recognition together. The reason is that the hypotheses for different </w:t>
+      </w:r>
+      <w:r>
+        <w:rPr>
+          <w:rFonts w:hint="default"/>
+          <w:lang w:val="en"/>
+        </w:rPr>
+        <w:t>segmentations</w:t>
+      </w:r>
+      <w:r>
+        <w:rPr>
+          <w:rFonts w:hint="default"/>
+        </w:rPr>
+        <w:t xml:space="preserve"> can be affected by structural relationships, and vice versa. Refer to the paper for details on the parse trees, probability equations, and ML methods.</w:t>
       </w:r>
     </w:p>
     <w:p>
@@ -477,7 +503,20 @@
         <w:rPr>
           <w:rFonts w:hint="default"/>
         </w:rPr>
-        <w:t xml:space="preserve">In order to use Seshat for our needs, </w:t>
+        <w:t xml:space="preserve">In order to use </w:t>
+      </w:r>
+      <w:r>
+        <w:rPr>
+          <w:rFonts w:hint="default"/>
+          <w:lang w:val="en"/>
+        </w:rPr>
+        <w:t>s</w:t>
+      </w:r>
+      <w:r>
+        <w:rPr>
+          <w:rFonts w:hint="default"/>
+        </w:rPr>
+        <w:t xml:space="preserve">eshat for our needs, </w:t>
       </w:r>
       <w:r>
         <w:rPr>
@@ -520,7 +559,33 @@
         <w:rPr>
           <w:rFonts w:hint="default"/>
         </w:rPr>
-        <w:t xml:space="preserve"> at a time, mainly because the model for the parse tree does not have heuristics about multi-line structures. We can partially fix this problem for multi-column arithmetics inputs. Similar to text lines, each line in such an input is a well-formed horizontal/slanted line. Some existing ideas and algorithms in the text lines segmentation research field are potentially useful</w:t>
+        <w:t xml:space="preserve"> at a time, mainly because the model for the parse tree does not have heuristics about multi-line structures. We can partially fix this problem for multi</w:t>
+      </w:r>
+      <w:r>
+        <w:rPr>
+          <w:rFonts w:hint="default"/>
+          <w:lang w:val="en"/>
+        </w:rPr>
+        <w:t>-</w:t>
+      </w:r>
+      <w:r>
+        <w:rPr>
+          <w:rFonts w:hint="default"/>
+        </w:rPr>
+        <w:t xml:space="preserve">column </w:t>
+      </w:r>
+      <w:r>
+        <w:rPr>
+          <w:rFonts w:hint="default"/>
+          <w:lang w:val="en"/>
+        </w:rPr>
+        <w:t>arithmetic</w:t>
+      </w:r>
+      <w:r>
+        <w:rPr>
+          <w:rFonts w:hint="default"/>
+        </w:rPr>
+        <w:t xml:space="preserve"> inputs. Similar to text lines, each line in such an input is a well-formed horizontal/slanted line. Some existing ideas and algorithms in the text lines segmentation research field are potentially useful</w:t>
       </w:r>
       <w:r>
         <w:rPr>
@@ -718,14 +783,40 @@
         <w:rPr>
           <w:rFonts w:hint="default"/>
         </w:rPr>
-        <w:t xml:space="preserve"> All major methods for computing the optimal K have been tested too, including the elbow method, silouhtte method, and gap-statistic method. Only the silouhette method shows OK results, but still far from satisfying for bad inputs, i.e. multi-column inputs in which numbers in different lines overlap to some</w:t>
-      </w:r>
-      <w:r>
-        <w:rPr>
-          <w:rFonts w:hint="default"/>
-          <w:lang w:val="en"/>
-        </w:rPr>
-        <w:t xml:space="preserve"> degree. Another serious problem with clustering the strokes data based on Y coordinates is that the clusters may not reflect a ground-truth division of the actual lines. In the following example, there are 2 clusters, but the lower one contains some noise data points from 1 and 3 in the upper cluster, and this may affect the recognized results by Seshat.</w:t>
+        <w:t xml:space="preserve"> All major methods for computing the optimal K have been tested too, including the elbow method, </w:t>
+      </w:r>
+      <w:r>
+        <w:rPr>
+          <w:rFonts w:hint="default"/>
+          <w:lang w:val="en"/>
+        </w:rPr>
+        <w:t>silhouette</w:t>
+      </w:r>
+      <w:r>
+        <w:rPr>
+          <w:rFonts w:hint="default"/>
+        </w:rPr>
+        <w:t xml:space="preserve"> method, and gap-statistic method. Only the </w:t>
+      </w:r>
+      <w:r>
+        <w:rPr>
+          <w:rFonts w:hint="default"/>
+          <w:lang w:val="en"/>
+        </w:rPr>
+        <w:t>silhouette</w:t>
+      </w:r>
+      <w:r>
+        <w:rPr>
+          <w:rFonts w:hint="default"/>
+        </w:rPr>
+        <w:t xml:space="preserve"> method shows OK results, but still far from satisfying for bad inputs, i.e. multi-column inputs in which numbers in different lines overlap to some</w:t>
+      </w:r>
+      <w:r>
+        <w:rPr>
+          <w:rFonts w:hint="default"/>
+          <w:lang w:val="en"/>
+        </w:rPr>
+        <w:t xml:space="preserve"> degree. Another serious problem with clustering the strokes data based on Y coordinates is that the clusters may not reflect a ground-truth division of the actual lines. In the following example, there are 2 clusters, but the lower one contains some noise data points from 1 and 3 in the upper cluster, and this may affect the recognized results by seshat.</w:t>
       </w:r>
     </w:p>
     <w:p>
@@ -1657,8 +1748,6 @@
         </w:rPr>
         <w:t>Conclusion: The accuracy is above 85% on my dataset. If the input doens’t have too many lines overlapping with each other, the algorithm should work satisfactorily in production uses.</w:t>
       </w:r>
-      <w:bookmarkStart w:id="0" w:name="_GoBack"/>
-      <w:bookmarkEnd w:id="0"/>
     </w:p>
     <w:p>
       <w:pPr>
@@ -1733,7 +1822,7 @@
           <w:rFonts w:hint="default"/>
           <w:lang w:val="en"/>
         </w:rPr>
-        <w:t>Symbol recognition and especially structural relationship recognition are not satisfying when it comes to bad handwriting. Limiting the list of symbols and structural relationships improves the accuracy a little, but the core algorithm of Seshat needs change if we aim higher. The core algorithm is a combination of probability models and machine learning.</w:t>
+        <w:t>Symbol recognition and especially structural relationship recognition are not satisfying when it comes to bad handwriting. Limiting the list of symbols and structural relationships improves the accuracy a little, but the core algorithm of seshat needs change if we aim higher. The core algorithm is a combination of probability models and machine learning.</w:t>
       </w:r>
     </w:p>
     <w:p>
@@ -1755,6 +1844,18 @@
         </w:rPr>
         <w:t>The core algorithm is not meant to recognize symbols such as the long line in multiple-column arithmetic problems and the long division symbol. We can probably solve this problem by training the RNN to recognize them.</w:t>
       </w:r>
+    </w:p>
+    <w:p>
+      <w:pPr>
+        <w:numPr>
+          <w:ilvl w:val="0"/>
+          <w:numId w:val="0"/>
+        </w:numPr>
+        <w:rPr>
+          <w:rFonts w:hint="default"/>
+          <w:lang w:val="en"/>
+        </w:rPr>
+      </w:pPr>
     </w:p>
     <w:p>
       <w:pPr>
@@ -1792,759 +1893,8 @@
           <w:szCs w:val="30"/>
           <w:lang w:val="en"/>
         </w:rPr>
-        <w:t>Seshat usage:</w:t>
-      </w:r>
-    </w:p>
-    <w:p>
-      <w:pPr>
-        <w:numPr>
-          <w:ilvl w:val="0"/>
-          <w:numId w:val="7"/>
-        </w:numPr>
-        <w:rPr>
-          <w:rFonts w:hint="default"/>
-          <w:lang w:val="en"/>
-        </w:rPr>
-      </w:pPr>
-      <w:r>
-        <w:rPr>
-          <w:rFonts w:hint="default"/>
-          <w:lang w:val="en"/>
-        </w:rPr>
-        <w:t xml:space="preserve">git clone </w:t>
-      </w:r>
-      <w:r>
-        <w:rPr>
-          <w:rFonts w:hint="default"/>
-          <w:lang w:val="en"/>
-        </w:rPr>
-        <w:fldChar w:fldCharType="begin"/>
-      </w:r>
-      <w:r>
-        <w:rPr>
-          <w:rFonts w:hint="default"/>
-          <w:lang w:val="en"/>
-        </w:rPr>
-        <w:instrText xml:space="preserve"> HYPERLINK "https://github.com/yirentang/seshat" </w:instrText>
-      </w:r>
-      <w:r>
-        <w:rPr>
-          <w:rFonts w:hint="default"/>
-          <w:lang w:val="en"/>
-        </w:rPr>
-        <w:fldChar w:fldCharType="separate"/>
-      </w:r>
-      <w:r>
-        <w:rPr>
-          <w:rStyle w:val="5"/>
-          <w:rFonts w:hint="default"/>
-          <w:lang w:val="en"/>
-        </w:rPr>
-        <w:t>https://github.com/yirentang/seshat</w:t>
-      </w:r>
-      <w:r>
-        <w:rPr>
-          <w:rFonts w:hint="default"/>
-          <w:lang w:val="en"/>
-        </w:rPr>
-        <w:fldChar w:fldCharType="end"/>
-      </w:r>
-    </w:p>
-    <w:p>
-      <w:pPr>
-        <w:numPr>
-          <w:ilvl w:val="0"/>
-          <w:numId w:val="7"/>
-        </w:numPr>
-        <w:rPr>
-          <w:rFonts w:hint="default"/>
-          <w:lang w:val="en"/>
-        </w:rPr>
-      </w:pPr>
-      <w:r>
-        <w:rPr>
-          <w:rFonts w:hint="default"/>
-          <w:lang w:val="en"/>
-        </w:rPr>
-        <w:t>Go to the seshat folder: cd seshat</w:t>
-      </w:r>
-    </w:p>
-    <w:p>
-      <w:pPr>
-        <w:numPr>
-          <w:ilvl w:val="0"/>
-          <w:numId w:val="7"/>
-        </w:numPr>
-        <w:rPr>
-          <w:rFonts w:hint="default"/>
-          <w:lang w:val="en"/>
-        </w:rPr>
-      </w:pPr>
-      <w:r>
-        <w:rPr>
-          <w:rFonts w:hint="default"/>
-          <w:lang w:val="en"/>
-        </w:rPr>
-        <w:t xml:space="preserve">Download the “nlohmann” folder from </w:t>
-      </w:r>
-      <w:r>
-        <w:rPr>
-          <w:rFonts w:hint="default"/>
-          <w:lang w:val="en"/>
-        </w:rPr>
-        <w:fldChar w:fldCharType="begin"/>
-      </w:r>
-      <w:r>
-        <w:rPr>
-          <w:rFonts w:hint="default"/>
-          <w:lang w:val="en"/>
-        </w:rPr>
-        <w:instrText xml:space="preserve"> HYPERLINK "https://github.com/nlohmann/json" </w:instrText>
-      </w:r>
-      <w:r>
-        <w:rPr>
-          <w:rFonts w:hint="default"/>
-          <w:lang w:val="en"/>
-        </w:rPr>
-        <w:fldChar w:fldCharType="separate"/>
-      </w:r>
-      <w:r>
-        <w:rPr>
-          <w:rStyle w:val="5"/>
-          <w:rFonts w:hint="default"/>
-          <w:lang w:val="en"/>
-        </w:rPr>
-        <w:t>https://github.com/nlohmann/json</w:t>
-      </w:r>
-      <w:r>
-        <w:rPr>
-          <w:rFonts w:hint="default"/>
-          <w:lang w:val="en"/>
-        </w:rPr>
-        <w:fldChar w:fldCharType="end"/>
-      </w:r>
-      <w:r>
-        <w:rPr>
-          <w:rFonts w:hint="default"/>
-          <w:lang w:val="en"/>
-        </w:rPr>
-        <w:t xml:space="preserve"> and add it to the “seshat” folder. This adds support for JSON in C++.</w:t>
-      </w:r>
-    </w:p>
-    <w:p>
-      <w:pPr>
-        <w:numPr>
-          <w:ilvl w:val="0"/>
-          <w:numId w:val="7"/>
-        </w:numPr>
-        <w:rPr>
-          <w:rFonts w:hint="default"/>
-          <w:lang w:val="en"/>
-        </w:rPr>
-      </w:pPr>
-      <w:r>
-        <w:rPr>
-          <w:rFonts w:hint="default"/>
-          <w:lang w:val="en"/>
-        </w:rPr>
-        <w:t>Seshat uses the C++ boost library. Typically it is included with Ubuntu system, and installed in the /usr/include/boost directory. Otherwise, change the path to boost in a -I flag in Makefile.</w:t>
-      </w:r>
-    </w:p>
-    <w:p>
-      <w:pPr>
-        <w:numPr>
-          <w:ilvl w:val="0"/>
-          <w:numId w:val="7"/>
-        </w:numPr>
-        <w:rPr>
-          <w:rFonts w:hint="default"/>
-          <w:lang w:val="en"/>
-        </w:rPr>
-      </w:pPr>
-      <w:r>
-        <w:rPr>
-          <w:rFonts w:hint="default"/>
-          <w:lang w:val="en"/>
-        </w:rPr>
-        <w:t>Compile seshat: make</w:t>
-      </w:r>
-    </w:p>
-    <w:p>
-      <w:pPr>
-        <w:numPr>
-          <w:ilvl w:val="0"/>
-          <w:numId w:val="7"/>
-        </w:numPr>
-        <w:rPr>
-          <w:rFonts w:hint="default"/>
-          <w:lang w:val="en"/>
-        </w:rPr>
-      </w:pPr>
-      <w:r>
-        <w:rPr>
-          <w:rFonts w:hint="default"/>
-          <w:lang w:val="en"/>
-        </w:rPr>
-        <w:t>Run the executable:</w:t>
-      </w:r>
-    </w:p>
-    <w:p>
-      <w:pPr>
-        <w:pStyle w:val="2"/>
-        <w:keepNext w:val="0"/>
-        <w:keepLines w:val="0"/>
-        <w:widowControl/>
-        <w:suppressLineNumbers w:val="0"/>
-        <w:pBdr>
-          <w:top w:val="none" w:color="auto" w:sz="0" w:space="0"/>
-          <w:left w:val="none" w:color="auto" w:sz="0" w:space="0"/>
-          <w:bottom w:val="none" w:color="auto" w:sz="0" w:space="0"/>
-          <w:right w:val="none" w:color="auto" w:sz="0" w:space="0"/>
-        </w:pBdr>
-        <w:shd w:val="clear" w:fill="F6F8FA"/>
-        <w:spacing w:before="0" w:beforeAutospacing="0" w:after="240" w:afterAutospacing="0" w:line="22" w:lineRule="atLeast"/>
-        <w:ind w:left="0" w:firstLine="0"/>
-        <w:rPr>
-          <w:rStyle w:val="4"/>
-          <w:rFonts w:hint="default" w:ascii="Liberation Mono" w:hAnsi="Liberation Mono" w:eastAsia="Liberation Mono" w:cs="Liberation Mono"/>
-          <w:i w:val="0"/>
-          <w:caps w:val="0"/>
-          <w:color w:val="24292E"/>
-          <w:spacing w:val="0"/>
-          <w:sz w:val="20"/>
-          <w:szCs w:val="20"/>
-          <w:shd w:val="clear" w:fill="F6F8FA"/>
-        </w:rPr>
-      </w:pPr>
-      <w:r>
-        <w:rPr>
-          <w:rStyle w:val="4"/>
-          <w:rFonts w:hint="default" w:ascii="Liberation Mono" w:hAnsi="Liberation Mono" w:eastAsia="Liberation Mono" w:cs="Liberation Mono"/>
-          <w:i w:val="0"/>
-          <w:caps w:val="0"/>
-          <w:color w:val="24292E"/>
-          <w:spacing w:val="0"/>
-          <w:sz w:val="20"/>
-          <w:szCs w:val="20"/>
-          <w:shd w:val="clear" w:fill="F6F8FA"/>
-        </w:rPr>
-        <w:t>$ Usage: ./seshat -c config -i input [-o output] [-r render.pgm]</w:t>
-      </w:r>
-    </w:p>
-    <w:p>
-      <w:pPr>
-        <w:pStyle w:val="2"/>
-        <w:keepNext w:val="0"/>
-        <w:keepLines w:val="0"/>
-        <w:widowControl/>
-        <w:suppressLineNumbers w:val="0"/>
-        <w:pBdr>
-          <w:top w:val="none" w:color="auto" w:sz="0" w:space="0"/>
-          <w:left w:val="none" w:color="auto" w:sz="0" w:space="0"/>
-          <w:bottom w:val="none" w:color="auto" w:sz="0" w:space="0"/>
-          <w:right w:val="none" w:color="auto" w:sz="0" w:space="0"/>
-        </w:pBdr>
-        <w:shd w:val="clear" w:fill="F6F8FA"/>
-        <w:spacing w:before="0" w:beforeAutospacing="0" w:after="240" w:afterAutospacing="0" w:line="22" w:lineRule="atLeast"/>
-        <w:ind w:left="0" w:firstLine="0"/>
-        <w:rPr>
-          <w:rStyle w:val="4"/>
-          <w:rFonts w:hint="default" w:ascii="Liberation Mono" w:hAnsi="Liberation Mono" w:eastAsia="Liberation Mono" w:cs="Liberation Mono"/>
-          <w:i w:val="0"/>
-          <w:caps w:val="0"/>
-          <w:color w:val="24292E"/>
-          <w:spacing w:val="0"/>
-          <w:sz w:val="20"/>
-          <w:szCs w:val="20"/>
-          <w:shd w:val="clear" w:fill="F6F8FA"/>
-        </w:rPr>
-      </w:pPr>
-      <w:r>
-        <w:rPr>
-          <w:rStyle w:val="4"/>
-          <w:rFonts w:hint="default" w:ascii="Liberation Mono" w:hAnsi="Liberation Mono" w:eastAsia="Liberation Mono" w:cs="Liberation Mono"/>
-          <w:i w:val="0"/>
-          <w:caps w:val="0"/>
-          <w:color w:val="24292E"/>
-          <w:spacing w:val="0"/>
-          <w:sz w:val="20"/>
-          <w:szCs w:val="20"/>
-          <w:shd w:val="clear" w:fill="F6F8FA"/>
-        </w:rPr>
-        <w:t xml:space="preserve">  -c config: set the configuration file</w:t>
-      </w:r>
-    </w:p>
-    <w:p>
-      <w:pPr>
-        <w:pStyle w:val="2"/>
-        <w:keepNext w:val="0"/>
-        <w:keepLines w:val="0"/>
-        <w:widowControl/>
-        <w:suppressLineNumbers w:val="0"/>
-        <w:pBdr>
-          <w:top w:val="none" w:color="auto" w:sz="0" w:space="0"/>
-          <w:left w:val="none" w:color="auto" w:sz="0" w:space="0"/>
-          <w:bottom w:val="none" w:color="auto" w:sz="0" w:space="0"/>
-          <w:right w:val="none" w:color="auto" w:sz="0" w:space="0"/>
-        </w:pBdr>
-        <w:shd w:val="clear" w:fill="F6F8FA"/>
-        <w:spacing w:before="0" w:beforeAutospacing="0" w:after="240" w:afterAutospacing="0" w:line="22" w:lineRule="atLeast"/>
-        <w:ind w:left="0" w:firstLine="0"/>
-        <w:rPr>
-          <w:rStyle w:val="4"/>
-          <w:rFonts w:hint="default" w:ascii="Liberation Mono" w:hAnsi="Liberation Mono" w:eastAsia="Liberation Mono" w:cs="Liberation Mono"/>
-          <w:i w:val="0"/>
-          <w:caps w:val="0"/>
-          <w:color w:val="24292E"/>
-          <w:spacing w:val="0"/>
-          <w:sz w:val="20"/>
-          <w:szCs w:val="20"/>
-          <w:shd w:val="clear" w:fill="F6F8FA"/>
-          <w:lang w:val="en"/>
-        </w:rPr>
-      </w:pPr>
-      <w:r>
-        <w:rPr>
-          <w:rStyle w:val="4"/>
-          <w:rFonts w:hint="default" w:ascii="Liberation Mono" w:hAnsi="Liberation Mono" w:eastAsia="Liberation Mono" w:cs="Liberation Mono"/>
-          <w:i w:val="0"/>
-          <w:caps w:val="0"/>
-          <w:color w:val="24292E"/>
-          <w:spacing w:val="0"/>
-          <w:sz w:val="20"/>
-          <w:szCs w:val="20"/>
-          <w:shd w:val="clear" w:fill="F6F8FA"/>
-        </w:rPr>
-        <w:t xml:space="preserve">  -i input:  set the input math expression file</w:t>
-      </w:r>
-    </w:p>
-    <w:p>
-      <w:pPr>
-        <w:pStyle w:val="2"/>
-        <w:keepNext w:val="0"/>
-        <w:keepLines w:val="0"/>
-        <w:widowControl/>
-        <w:suppressLineNumbers w:val="0"/>
-        <w:pBdr>
-          <w:top w:val="none" w:color="auto" w:sz="0" w:space="0"/>
-          <w:left w:val="none" w:color="auto" w:sz="0" w:space="0"/>
-          <w:bottom w:val="none" w:color="auto" w:sz="0" w:space="0"/>
-          <w:right w:val="none" w:color="auto" w:sz="0" w:space="0"/>
-        </w:pBdr>
-        <w:shd w:val="clear" w:fill="F6F8FA"/>
-        <w:spacing w:before="0" w:beforeAutospacing="0" w:after="240" w:afterAutospacing="0" w:line="22" w:lineRule="atLeast"/>
-        <w:ind w:left="0" w:firstLine="0"/>
-        <w:rPr>
-          <w:rStyle w:val="4"/>
-          <w:rFonts w:hint="default" w:ascii="Liberation Mono" w:hAnsi="Liberation Mono" w:eastAsia="Liberation Mono" w:cs="Liberation Mono"/>
-          <w:i w:val="0"/>
-          <w:caps w:val="0"/>
-          <w:color w:val="24292E"/>
-          <w:spacing w:val="0"/>
-          <w:sz w:val="20"/>
-          <w:szCs w:val="20"/>
-          <w:shd w:val="clear" w:fill="F6F8FA"/>
-        </w:rPr>
-      </w:pPr>
-      <w:r>
-        <w:rPr>
-          <w:rStyle w:val="4"/>
-          <w:rFonts w:hint="default" w:ascii="Liberation Mono" w:hAnsi="Liberation Mono" w:eastAsia="Liberation Mono" w:cs="Liberation Mono"/>
-          <w:i w:val="0"/>
-          <w:caps w:val="0"/>
-          <w:color w:val="24292E"/>
-          <w:spacing w:val="0"/>
-          <w:sz w:val="20"/>
-          <w:szCs w:val="20"/>
-          <w:shd w:val="clear" w:fill="F6F8FA"/>
-        </w:rPr>
-        <w:t xml:space="preserve">  -o output: save recognized expression to 'output' file (InkML format)</w:t>
-      </w:r>
-    </w:p>
-    <w:p>
-      <w:pPr>
-        <w:pStyle w:val="2"/>
-        <w:keepNext w:val="0"/>
-        <w:keepLines w:val="0"/>
-        <w:widowControl/>
-        <w:suppressLineNumbers w:val="0"/>
-        <w:pBdr>
-          <w:top w:val="none" w:color="auto" w:sz="0" w:space="0"/>
-          <w:left w:val="none" w:color="auto" w:sz="0" w:space="0"/>
-          <w:bottom w:val="none" w:color="auto" w:sz="0" w:space="0"/>
-          <w:right w:val="none" w:color="auto" w:sz="0" w:space="0"/>
-        </w:pBdr>
-        <w:shd w:val="clear" w:fill="F6F8FA"/>
-        <w:spacing w:before="0" w:beforeAutospacing="0" w:after="240" w:afterAutospacing="0" w:line="22" w:lineRule="atLeast"/>
-        <w:ind w:left="0" w:firstLine="0"/>
-        <w:rPr>
-          <w:rStyle w:val="4"/>
-          <w:rFonts w:hint="default" w:ascii="Liberation Mono" w:hAnsi="Liberation Mono" w:eastAsia="Liberation Mono" w:cs="Liberation Mono"/>
-          <w:i w:val="0"/>
-          <w:caps w:val="0"/>
-          <w:color w:val="24292E"/>
-          <w:spacing w:val="0"/>
-          <w:sz w:val="20"/>
-          <w:szCs w:val="20"/>
-          <w:shd w:val="clear" w:fill="F6F8FA"/>
-        </w:rPr>
-      </w:pPr>
-      <w:r>
-        <w:rPr>
-          <w:rStyle w:val="4"/>
-          <w:rFonts w:hint="default" w:ascii="Liberation Mono" w:hAnsi="Liberation Mono" w:eastAsia="Liberation Mono" w:cs="Liberation Mono"/>
-          <w:i w:val="0"/>
-          <w:caps w:val="0"/>
-          <w:color w:val="24292E"/>
-          <w:spacing w:val="0"/>
-          <w:sz w:val="20"/>
-          <w:szCs w:val="20"/>
-          <w:shd w:val="clear" w:fill="F6F8FA"/>
-        </w:rPr>
-        <w:t xml:space="preserve">  -r render: save in 'render' the image representing the input expression (PGM format)</w:t>
-      </w:r>
-    </w:p>
-    <w:p>
-      <w:pPr>
-        <w:pStyle w:val="2"/>
-        <w:keepNext w:val="0"/>
-        <w:keepLines w:val="0"/>
-        <w:widowControl/>
-        <w:suppressLineNumbers w:val="0"/>
-        <w:pBdr>
-          <w:top w:val="none" w:color="auto" w:sz="0" w:space="0"/>
-          <w:left w:val="none" w:color="auto" w:sz="0" w:space="0"/>
-          <w:bottom w:val="none" w:color="auto" w:sz="0" w:space="0"/>
-          <w:right w:val="none" w:color="auto" w:sz="0" w:space="0"/>
-        </w:pBdr>
-        <w:shd w:val="clear" w:fill="F6F8FA"/>
-        <w:spacing w:before="0" w:beforeAutospacing="0" w:after="240" w:afterAutospacing="0" w:line="22" w:lineRule="atLeast"/>
-        <w:ind w:left="0" w:firstLine="0"/>
-        <w:rPr>
-          <w:rFonts w:ascii="Liberation Mono" w:hAnsi="Liberation Mono" w:eastAsia="Liberation Mono" w:cs="Liberation Mono"/>
-          <w:i w:val="0"/>
-          <w:caps w:val="0"/>
-          <w:color w:val="24292E"/>
-          <w:spacing w:val="0"/>
-          <w:sz w:val="20"/>
-          <w:szCs w:val="20"/>
-        </w:rPr>
-      </w:pPr>
-      <w:r>
-        <w:rPr>
-          <w:rStyle w:val="4"/>
-          <w:rFonts w:hint="default" w:ascii="Liberation Mono" w:hAnsi="Liberation Mono" w:eastAsia="Liberation Mono" w:cs="Liberation Mono"/>
-          <w:i w:val="0"/>
-          <w:caps w:val="0"/>
-          <w:color w:val="24292E"/>
-          <w:spacing w:val="0"/>
-          <w:sz w:val="20"/>
-          <w:szCs w:val="20"/>
-          <w:shd w:val="clear" w:fill="F6F8FA"/>
-        </w:rPr>
-        <w:t xml:space="preserve">  -d graph:  save in 'graph' the description of the recognized tree (DOT format)</w:t>
-      </w:r>
-    </w:p>
-    <w:p>
-      <w:pPr>
-        <w:numPr>
-          <w:ilvl w:val="0"/>
-          <w:numId w:val="0"/>
-        </w:numPr>
-        <w:rPr>
-          <w:rFonts w:hint="default"/>
-          <w:lang w:val="en"/>
-        </w:rPr>
-      </w:pPr>
-      <w:r>
-        <w:rPr>
-          <w:rFonts w:hint="default"/>
-          <w:lang w:val="en"/>
-        </w:rPr>
-        <w:t xml:space="preserve">Example: </w:t>
-      </w:r>
-    </w:p>
-    <w:p>
-      <w:pPr>
-        <w:numPr>
-          <w:ilvl w:val="0"/>
-          <w:numId w:val="0"/>
-        </w:numPr>
-        <w:rPr>
-          <w:rFonts w:hint="default"/>
-          <w:lang w:val="en"/>
-        </w:rPr>
-      </w:pPr>
-    </w:p>
-    <w:p>
-      <w:pPr>
-        <w:pStyle w:val="2"/>
-        <w:keepNext w:val="0"/>
-        <w:keepLines w:val="0"/>
-        <w:widowControl/>
-        <w:suppressLineNumbers w:val="0"/>
-        <w:pBdr>
-          <w:top w:val="none" w:color="auto" w:sz="0" w:space="0"/>
-          <w:left w:val="none" w:color="auto" w:sz="0" w:space="0"/>
-          <w:bottom w:val="none" w:color="auto" w:sz="0" w:space="0"/>
-          <w:right w:val="none" w:color="auto" w:sz="0" w:space="0"/>
-        </w:pBdr>
-        <w:shd w:val="clear" w:fill="F6F8FA"/>
-        <w:spacing w:before="0" w:beforeAutospacing="0" w:after="240" w:afterAutospacing="0" w:line="22" w:lineRule="atLeast"/>
-        <w:ind w:left="0" w:firstLine="0"/>
-        <w:rPr>
-          <w:rFonts w:hint="default"/>
-          <w:lang w:val="en"/>
-        </w:rPr>
-      </w:pPr>
-      <w:r>
-        <w:rPr>
-          <w:rStyle w:val="4"/>
-          <w:rFonts w:hint="default" w:ascii="Liberation Mono" w:hAnsi="Liberation Mono" w:eastAsia="Liberation Mono" w:cs="Liberation Mono"/>
-          <w:i w:val="0"/>
-          <w:caps w:val="0"/>
-          <w:color w:val="24292E"/>
-          <w:spacing w:val="0"/>
-          <w:sz w:val="20"/>
-          <w:szCs w:val="20"/>
-          <w:shd w:val="clear" w:fill="F6F8FA"/>
-        </w:rPr>
-        <w:t>$ ./seshat -c Config/CONFIG -i SampleMathExps/</w:t>
-      </w:r>
-      <w:r>
-        <w:rPr>
-          <w:rStyle w:val="4"/>
-          <w:rFonts w:hint="default" w:ascii="Liberation Mono" w:hAnsi="Liberation Mono" w:eastAsia="Liberation Mono" w:cs="Liberation Mono"/>
-          <w:i w:val="0"/>
-          <w:caps w:val="0"/>
-          <w:color w:val="24292E"/>
-          <w:spacing w:val="0"/>
-          <w:sz w:val="20"/>
-          <w:szCs w:val="20"/>
-          <w:shd w:val="clear" w:fill="F6F8FA"/>
-          <w:lang w:val="en"/>
-        </w:rPr>
-        <w:t>input0</w:t>
-      </w:r>
-      <w:r>
-        <w:rPr>
-          <w:rStyle w:val="4"/>
-          <w:rFonts w:hint="default" w:ascii="Liberation Mono" w:hAnsi="Liberation Mono" w:eastAsia="Liberation Mono" w:cs="Liberation Mono"/>
-          <w:i w:val="0"/>
-          <w:caps w:val="0"/>
-          <w:color w:val="24292E"/>
-          <w:spacing w:val="0"/>
-          <w:sz w:val="20"/>
-          <w:szCs w:val="20"/>
-          <w:shd w:val="clear" w:fill="F6F8FA"/>
-        </w:rPr>
-        <w:t>.scgink -o out.inkml -r render.pgm -d out.dot</w:t>
-      </w:r>
-    </w:p>
-    <w:p>
-      <w:pPr>
-        <w:numPr>
-          <w:ilvl w:val="0"/>
-          <w:numId w:val="0"/>
-        </w:numPr>
-        <w:rPr>
-          <w:rFonts w:hint="default"/>
-          <w:lang w:val="en"/>
-        </w:rPr>
-      </w:pPr>
-      <w:r>
-        <w:rPr>
-          <w:rFonts w:hint="default"/>
-          <w:lang w:val="en"/>
-        </w:rPr>
-        <w:t>You will then see the output of the program. The most important part of the output is the JSON in the end. I added some code in the vanilla Seshat to output this JSON, which will be used in the communication between the client and server. The JSON output is the essentially the parse tree of the recognized mathematical expression.</w:t>
-      </w:r>
-    </w:p>
-    <w:p>
-      <w:pPr>
-        <w:numPr>
-          <w:ilvl w:val="0"/>
-          <w:numId w:val="0"/>
-        </w:numPr>
-        <w:rPr>
-          <w:rFonts w:hint="default"/>
-          <w:lang w:val="en"/>
-        </w:rPr>
-      </w:pPr>
-    </w:p>
-    <w:p>
-      <w:pPr>
-        <w:numPr>
-          <w:ilvl w:val="0"/>
-          <w:numId w:val="0"/>
-        </w:numPr>
-        <w:rPr>
-          <w:rFonts w:hint="default"/>
-          <w:lang w:val="en"/>
-        </w:rPr>
-      </w:pPr>
-      <w:r>
-        <w:rPr>
-          <w:rFonts w:hint="default"/>
-          <w:lang w:val="en"/>
-        </w:rPr>
-        <w:t>To run Seshat in the backend and run a user interface in the frontend, navigate to the server folder and run</w:t>
-      </w:r>
-    </w:p>
-    <w:p>
-      <w:pPr>
-        <w:pStyle w:val="2"/>
-        <w:keepNext w:val="0"/>
-        <w:keepLines w:val="0"/>
-        <w:widowControl/>
-        <w:suppressLineNumbers w:val="0"/>
-        <w:pBdr>
-          <w:top w:val="none" w:color="auto" w:sz="0" w:space="0"/>
-          <w:left w:val="none" w:color="auto" w:sz="0" w:space="0"/>
-          <w:bottom w:val="none" w:color="auto" w:sz="0" w:space="0"/>
-          <w:right w:val="none" w:color="auto" w:sz="0" w:space="0"/>
-        </w:pBdr>
-        <w:shd w:val="clear" w:fill="F6F8FA"/>
-        <w:spacing w:before="0" w:beforeAutospacing="0" w:after="240" w:afterAutospacing="0" w:line="22" w:lineRule="atLeast"/>
-        <w:ind w:left="0" w:firstLine="0"/>
-        <w:rPr>
-          <w:rStyle w:val="4"/>
-          <w:rFonts w:hint="default" w:ascii="Liberation Mono" w:hAnsi="Liberation Mono" w:eastAsia="Liberation Mono" w:cs="Liberation Mono"/>
-          <w:i w:val="0"/>
-          <w:caps w:val="0"/>
-          <w:color w:val="24292E"/>
-          <w:spacing w:val="0"/>
-          <w:sz w:val="20"/>
-          <w:szCs w:val="20"/>
-          <w:shd w:val="clear" w:fill="F6F8FA"/>
-          <w:lang w:val="en"/>
-        </w:rPr>
-      </w:pPr>
-      <w:r>
-        <w:rPr>
-          <w:rStyle w:val="4"/>
-          <w:rFonts w:hint="default" w:ascii="Liberation Mono" w:hAnsi="Liberation Mono" w:eastAsia="Liberation Mono" w:cs="Liberation Mono"/>
-          <w:i w:val="0"/>
-          <w:caps w:val="0"/>
-          <w:color w:val="24292E"/>
-          <w:spacing w:val="0"/>
-          <w:sz w:val="20"/>
-          <w:szCs w:val="20"/>
-          <w:shd w:val="clear" w:fill="F6F8FA"/>
-        </w:rPr>
-        <w:t xml:space="preserve">$ </w:t>
-      </w:r>
-      <w:r>
-        <w:rPr>
-          <w:rStyle w:val="4"/>
-          <w:rFonts w:hint="default" w:ascii="Liberation Mono" w:hAnsi="Liberation Mono" w:eastAsia="Liberation Mono" w:cs="Liberation Mono"/>
-          <w:i w:val="0"/>
-          <w:caps w:val="0"/>
-          <w:color w:val="24292E"/>
-          <w:spacing w:val="0"/>
-          <w:sz w:val="20"/>
-          <w:szCs w:val="20"/>
-          <w:shd w:val="clear" w:fill="F6F8FA"/>
-          <w:lang w:val="en"/>
-        </w:rPr>
-        <w:t>python3 runserver.py</w:t>
-      </w:r>
-    </w:p>
-    <w:p>
-      <w:pPr>
-        <w:keepNext w:val="0"/>
-        <w:keepLines w:val="0"/>
-        <w:widowControl/>
-        <w:suppressLineNumbers w:val="0"/>
-        <w:jc w:val="left"/>
-      </w:pPr>
-      <w:r>
-        <w:rPr>
-          <w:rFonts w:hint="default"/>
-          <w:lang w:val="en"/>
-        </w:rPr>
-        <w:t xml:space="preserve">Then open the localhost </w:t>
-      </w:r>
-      <w:r>
-        <w:rPr>
-          <w:rFonts w:ascii="SimSun" w:hAnsi="SimSun" w:eastAsia="SimSun" w:cs="SimSun"/>
-          <w:kern w:val="0"/>
-          <w:sz w:val="24"/>
-          <w:szCs w:val="24"/>
-          <w:lang w:val="en-US" w:eastAsia="zh-CN" w:bidi="ar"/>
-        </w:rPr>
-        <w:fldChar w:fldCharType="begin"/>
-      </w:r>
-      <w:r>
-        <w:rPr>
-          <w:rFonts w:ascii="SimSun" w:hAnsi="SimSun" w:eastAsia="SimSun" w:cs="SimSun"/>
-          <w:kern w:val="0"/>
-          <w:sz w:val="24"/>
-          <w:szCs w:val="24"/>
-          <w:lang w:val="en-US" w:eastAsia="zh-CN" w:bidi="ar"/>
-        </w:rPr>
-        <w:instrText xml:space="preserve"> HYPERLINK "http://127.0.0.1:8000/" </w:instrText>
-      </w:r>
-      <w:r>
-        <w:rPr>
-          <w:rFonts w:ascii="SimSun" w:hAnsi="SimSun" w:eastAsia="SimSun" w:cs="SimSun"/>
-          <w:kern w:val="0"/>
-          <w:sz w:val="24"/>
-          <w:szCs w:val="24"/>
-          <w:lang w:val="en-US" w:eastAsia="zh-CN" w:bidi="ar"/>
-        </w:rPr>
-        <w:fldChar w:fldCharType="separate"/>
-      </w:r>
-      <w:r>
-        <w:rPr>
-          <w:rStyle w:val="5"/>
-          <w:rFonts w:ascii="SimSun" w:hAnsi="SimSun" w:eastAsia="SimSun" w:cs="SimSun"/>
-          <w:sz w:val="24"/>
-          <w:szCs w:val="24"/>
-        </w:rPr>
-        <w:t>http://127.0.0.1:8000</w:t>
-      </w:r>
-      <w:r>
-        <w:rPr>
-          <w:rFonts w:ascii="SimSun" w:hAnsi="SimSun" w:eastAsia="SimSun" w:cs="SimSun"/>
-          <w:kern w:val="0"/>
-          <w:sz w:val="24"/>
-          <w:szCs w:val="24"/>
-          <w:lang w:val="en-US" w:eastAsia="zh-CN" w:bidi="ar"/>
-        </w:rPr>
-        <w:fldChar w:fldCharType="end"/>
-      </w:r>
-    </w:p>
-    <w:p>
-      <w:pPr>
-        <w:numPr>
-          <w:ilvl w:val="0"/>
-          <w:numId w:val="0"/>
-        </w:numPr>
-        <w:rPr>
-          <w:rFonts w:hint="default"/>
-          <w:lang w:val="en"/>
-        </w:rPr>
-      </w:pPr>
-      <w:r>
-        <w:rPr>
-          <w:rFonts w:hint="default"/>
-          <w:lang w:val="en"/>
-        </w:rPr>
-        <w:t>in a browser.</w:t>
-      </w:r>
-    </w:p>
-    <w:p>
-      <w:pPr>
-        <w:numPr>
-          <w:ilvl w:val="0"/>
-          <w:numId w:val="0"/>
-        </w:numPr>
-        <w:rPr>
-          <w:rFonts w:hint="default"/>
-          <w:lang w:val="en"/>
-        </w:rPr>
-      </w:pPr>
+        <w:t>Run seshat:</w:t>
+      </w:r>
     </w:p>
     <w:p>
       <w:pPr>
@@ -2561,7 +1911,287 @@
           <w:lang w:val="en"/>
         </w:rPr>
       </w:pPr>
-      <w:r>
+    </w:p>
+    <w:p>
+      <w:pPr>
+        <w:numPr>
+          <w:ilvl w:val="0"/>
+          <w:numId w:val="0"/>
+        </w:numPr>
+        <w:rPr>
+          <w:rFonts w:hint="default"/>
+          <w:lang w:val="en"/>
+        </w:rPr>
+      </w:pPr>
+      <w:r>
+        <w:rPr>
+          <w:rFonts w:hint="default"/>
+          <w:lang w:val="en"/>
+        </w:rPr>
+        <w:t>Get a feeling about seshat:</w:t>
+      </w:r>
+    </w:p>
+    <w:p>
+      <w:pPr>
+        <w:numPr>
+          <w:ilvl w:val="0"/>
+          <w:numId w:val="7"/>
+        </w:numPr>
+        <w:rPr>
+          <w:rFonts w:hint="default"/>
+          <w:lang w:val="en"/>
+        </w:rPr>
+      </w:pPr>
+      <w:r>
+        <w:rPr>
+          <w:rFonts w:hint="default"/>
+          <w:lang w:val="en"/>
+        </w:rPr>
+        <w:t xml:space="preserve">git clone </w:t>
+      </w:r>
+      <w:r>
+        <w:rPr>
+          <w:rFonts w:hint="default"/>
+          <w:lang w:val="en"/>
+        </w:rPr>
+        <w:fldChar w:fldCharType="begin"/>
+      </w:r>
+      <w:r>
+        <w:rPr>
+          <w:rFonts w:hint="default"/>
+          <w:lang w:val="en"/>
+        </w:rPr>
+        <w:instrText xml:space="preserve"> HYPERLINK "https://github.com/yirentang/seshat" </w:instrText>
+      </w:r>
+      <w:r>
+        <w:rPr>
+          <w:rFonts w:hint="default"/>
+          <w:lang w:val="en"/>
+        </w:rPr>
+        <w:fldChar w:fldCharType="separate"/>
+      </w:r>
+      <w:r>
+        <w:rPr>
+          <w:rStyle w:val="5"/>
+          <w:rFonts w:hint="default"/>
+          <w:lang w:val="en"/>
+        </w:rPr>
+        <w:t>https://github.com/yirentang/seshat</w:t>
+      </w:r>
+      <w:r>
+        <w:rPr>
+          <w:rFonts w:hint="default"/>
+          <w:lang w:val="en"/>
+        </w:rPr>
+        <w:fldChar w:fldCharType="end"/>
+      </w:r>
+    </w:p>
+    <w:p>
+      <w:pPr>
+        <w:numPr>
+          <w:ilvl w:val="0"/>
+          <w:numId w:val="7"/>
+        </w:numPr>
+        <w:rPr>
+          <w:rFonts w:hint="default"/>
+          <w:lang w:val="en"/>
+        </w:rPr>
+      </w:pPr>
+      <w:r>
+        <w:rPr>
+          <w:rFonts w:hint="default"/>
+          <w:lang w:val="en"/>
+        </w:rPr>
+        <w:t>Go to the seshat folder: cd seshat</w:t>
+      </w:r>
+    </w:p>
+    <w:p>
+      <w:pPr>
+        <w:numPr>
+          <w:ilvl w:val="0"/>
+          <w:numId w:val="7"/>
+        </w:numPr>
+        <w:rPr>
+          <w:rFonts w:hint="default"/>
+          <w:lang w:val="en"/>
+        </w:rPr>
+      </w:pPr>
+      <w:r>
+        <w:rPr>
+          <w:rFonts w:hint="default"/>
+          <w:lang w:val="en"/>
+        </w:rPr>
+        <w:t>Seshat uses the C++ boost library. Typically it is included with Ubuntu system, and installed in the /usr/include/boost directory. Otherwise, change the path to boost in a -I flag in Makefile.</w:t>
+      </w:r>
+    </w:p>
+    <w:p>
+      <w:pPr>
+        <w:numPr>
+          <w:ilvl w:val="0"/>
+          <w:numId w:val="7"/>
+        </w:numPr>
+        <w:rPr>
+          <w:rFonts w:hint="default"/>
+          <w:lang w:val="en"/>
+        </w:rPr>
+      </w:pPr>
+      <w:r>
+        <w:rPr>
+          <w:rFonts w:hint="default"/>
+          <w:lang w:val="en"/>
+        </w:rPr>
+        <w:t>Compile seshat: make</w:t>
+      </w:r>
+    </w:p>
+    <w:p>
+      <w:pPr>
+        <w:numPr>
+          <w:ilvl w:val="0"/>
+          <w:numId w:val="7"/>
+        </w:numPr>
+        <w:rPr>
+          <w:rFonts w:hint="default"/>
+          <w:lang w:val="en"/>
+        </w:rPr>
+      </w:pPr>
+      <w:r>
+        <w:rPr>
+          <w:rFonts w:hint="default"/>
+          <w:lang w:val="en"/>
+        </w:rPr>
+        <w:t>Refer to README.md in “seshat” on the structure of the command.</w:t>
+      </w:r>
+    </w:p>
+    <w:p>
+      <w:pPr>
+        <w:numPr>
+          <w:ilvl w:val="0"/>
+          <w:numId w:val="0"/>
+        </w:numPr>
+        <w:rPr>
+          <w:rFonts w:hint="default"/>
+          <w:lang w:val="en"/>
+        </w:rPr>
+      </w:pPr>
+    </w:p>
+    <w:p>
+      <w:pPr>
+        <w:numPr>
+          <w:ilvl w:val="0"/>
+          <w:numId w:val="0"/>
+        </w:numPr>
+        <w:rPr>
+          <w:rFonts w:hint="default"/>
+          <w:lang w:val="en"/>
+        </w:rPr>
+      </w:pPr>
+      <w:r>
+        <w:rPr>
+          <w:rFonts w:hint="default"/>
+          <w:lang w:val="en"/>
+        </w:rPr>
+        <w:t>Run a user interface:</w:t>
+      </w:r>
+    </w:p>
+    <w:p>
+      <w:pPr>
+        <w:numPr>
+          <w:ilvl w:val="0"/>
+          <w:numId w:val="0"/>
+        </w:numPr>
+        <w:rPr>
+          <w:rFonts w:hint="default"/>
+          <w:lang w:val="en"/>
+        </w:rPr>
+      </w:pPr>
+      <w:r>
+        <w:rPr>
+          <w:rFonts w:hint="default"/>
+          <w:lang w:val="en"/>
+        </w:rPr>
+        <w:t>Refer to README in “seshat/server”</w:t>
+      </w:r>
+    </w:p>
+    <w:p>
+      <w:pPr>
+        <w:numPr>
+          <w:ilvl w:val="0"/>
+          <w:numId w:val="0"/>
+        </w:numPr>
+        <w:rPr>
+          <w:rFonts w:hint="default"/>
+          <w:lang w:val="en"/>
+        </w:rPr>
+      </w:pPr>
+    </w:p>
+    <w:p>
+      <w:pPr>
+        <w:numPr>
+          <w:ilvl w:val="0"/>
+          <w:numId w:val="0"/>
+        </w:numPr>
+        <w:rPr>
+          <w:rFonts w:hint="default"/>
+          <w:lang w:val="en"/>
+        </w:rPr>
+      </w:pPr>
+      <w:r>
+        <w:rPr>
+          <w:rFonts w:hint="default"/>
+          <w:lang w:val="en"/>
+        </w:rPr>
+        <w:t>Collect strokes data from users and run algorithms on the data:</w:t>
+      </w:r>
+    </w:p>
+    <w:p>
+      <w:pPr>
+        <w:numPr>
+          <w:ilvl w:val="0"/>
+          <w:numId w:val="0"/>
+        </w:numPr>
+        <w:rPr>
+          <w:rFonts w:hint="default"/>
+          <w:lang w:val="en"/>
+        </w:rPr>
+      </w:pPr>
+      <w:r>
+        <w:rPr>
+          <w:rFonts w:hint="default"/>
+          <w:lang w:val="en"/>
+        </w:rPr>
+        <w:t>Refer to README in “seshat/server/testing”</w:t>
+      </w:r>
+    </w:p>
+    <w:p>
+      <w:pPr>
+        <w:numPr>
+          <w:ilvl w:val="0"/>
+          <w:numId w:val="0"/>
+        </w:numPr>
+        <w:rPr>
+          <w:rFonts w:hint="default"/>
+          <w:lang w:val="en"/>
+        </w:rPr>
+      </w:pPr>
+    </w:p>
+    <w:p>
+      <w:pPr>
+        <w:numPr>
+          <w:ilvl w:val="0"/>
+          <w:numId w:val="0"/>
+        </w:numPr>
+        <w:rPr>
+          <w:rFonts w:hint="default"/>
+          <w:lang w:val="en"/>
+        </w:rPr>
+      </w:pPr>
+    </w:p>
+    <w:p>
+      <w:pPr>
+        <w:numPr>
+          <w:ilvl w:val="0"/>
+          <w:numId w:val="0"/>
+        </w:numPr>
         <w:rPr>
           <w:rFonts w:hint="default"/>
           <w:b/>
@@ -2570,6 +2200,16 @@
           <w:szCs w:val="30"/>
           <w:lang w:val="en"/>
         </w:rPr>
+      </w:pPr>
+      <w:r>
+        <w:rPr>
+          <w:rFonts w:hint="default"/>
+          <w:b/>
+          <w:bCs/>
+          <w:sz w:val="30"/>
+          <w:szCs w:val="30"/>
+          <w:lang w:val="en"/>
+        </w:rPr>
         <w:t>Bounding Box Algorithm:</w:t>
       </w:r>
     </w:p>
@@ -2581,435 +2221,31 @@
         </w:numPr>
         <w:rPr>
           <w:rFonts w:hint="default"/>
-          <w:lang w:val="en"/>
-        </w:rPr>
-      </w:pPr>
-    </w:p>
-    <w:p>
-      <w:pPr>
-        <w:numPr>
-          <w:ilvl w:val="0"/>
-          <w:numId w:val="0"/>
-        </w:numPr>
-        <w:rPr>
-          <w:rFonts w:hint="default"/>
-          <w:lang w:val="en"/>
-        </w:rPr>
-      </w:pPr>
-      <w:r>
-        <w:rPr>
-          <w:rFonts w:hint="default"/>
-          <w:lang w:val="en"/>
-        </w:rPr>
-        <w:t xml:space="preserve">After Seshat or some other engines recognizes the mathematical expression, we want to get the relative positions among the terminal symbols in the expression. Getting relative positions means getting the above, below, left, and right boxes of all boxes. This is most applicable to multi-column arithmetic problems, because </w:t>
-      </w:r>
-    </w:p>
-    <w:p>
-      <w:pPr>
-        <w:numPr>
-          <w:ilvl w:val="0"/>
-          <w:numId w:val="0"/>
-        </w:numPr>
-        <w:rPr>
-          <w:rFonts w:hint="default"/>
-          <w:lang w:val="en"/>
-        </w:rPr>
-      </w:pPr>
-    </w:p>
-    <w:p>
-      <w:pPr>
-        <w:numPr>
-          <w:ilvl w:val="0"/>
-          <w:numId w:val="0"/>
-        </w:numPr>
-        <w:rPr>
-          <w:rFonts w:hint="default"/>
-          <w:lang w:val="en"/>
-        </w:rPr>
-      </w:pPr>
-      <w:r>
-        <w:rPr>
-          <w:rFonts w:hint="default"/>
-          <w:color w:val="FF0000"/>
-          <w:lang w:val="en"/>
-        </w:rPr>
-        <w:t>Bounding box algorithm</w:t>
-      </w:r>
-      <w:r>
-        <w:rPr>
-          <w:rFonts w:hint="default"/>
-          <w:lang w:val="en"/>
-        </w:rPr>
-        <w:t xml:space="preserve"> (transforming the export of MyScript into a form that AL can accept):</w:t>
-      </w:r>
-    </w:p>
-    <w:p>
-      <w:pPr>
-        <w:numPr>
-          <w:ilvl w:val="0"/>
-          <w:numId w:val="0"/>
-        </w:numPr>
-        <w:rPr>
-          <w:rFonts w:hint="default"/>
-          <w:lang w:val="en"/>
-        </w:rPr>
-      </w:pPr>
-      <w:r>
-        <w:rPr>
-          <w:rFonts w:hint="default"/>
-          <w:lang w:val="en"/>
-        </w:rPr>
-        <w:t>Core problem:</w:t>
-      </w:r>
-    </w:p>
-    <w:p>
-      <w:pPr>
-        <w:numPr>
-          <w:ilvl w:val="0"/>
-          <w:numId w:val="0"/>
-        </w:numPr>
-        <w:rPr>
-          <w:rFonts w:hint="default"/>
-          <w:lang w:val="en"/>
-        </w:rPr>
-      </w:pPr>
-      <w:r>
-        <w:rPr>
-          <w:rFonts w:hint="default"/>
-          <w:lang w:val="en"/>
-        </w:rPr>
-        <w:t>Given the positions and sizes of a set of bounding boxes, how do we get the relative positions (above, below, left, right) among these boxes as accurately as possible?</w:t>
-      </w:r>
-    </w:p>
-    <w:p>
-      <w:pPr>
-        <w:numPr>
-          <w:ilvl w:val="0"/>
-          <w:numId w:val="0"/>
-        </w:numPr>
-        <w:rPr>
-          <w:rFonts w:hint="default"/>
-          <w:lang w:val="en"/>
-        </w:rPr>
-      </w:pPr>
-    </w:p>
-    <w:p>
-      <w:pPr>
-        <w:numPr>
-          <w:ilvl w:val="0"/>
-          <w:numId w:val="0"/>
-        </w:numPr>
-        <w:rPr>
-          <w:rFonts w:hint="default"/>
-          <w:lang w:val="en"/>
-        </w:rPr>
-      </w:pPr>
-      <w:r>
-        <w:rPr>
-          <w:rFonts w:hint="default"/>
-          <w:lang w:val="en"/>
-        </w:rPr>
-        <w:t xml:space="preserve">2 type of solutions: </w:t>
-      </w:r>
-      <w:r>
-        <w:rPr>
-          <w:rFonts w:hint="default"/>
-          <w:color w:val="FF0000"/>
-          <w:lang w:val="en"/>
-        </w:rPr>
-        <w:t xml:space="preserve">targeted </w:t>
-      </w:r>
-      <w:r>
-        <w:rPr>
-          <w:rFonts w:hint="default"/>
-          <w:lang w:val="en"/>
-        </w:rPr>
-        <w:t xml:space="preserve">for mufti-column arithmetic problems, </w:t>
-      </w:r>
-      <w:r>
-        <w:rPr>
-          <w:rFonts w:hint="default"/>
-          <w:color w:val="FF0000"/>
-          <w:lang w:val="en"/>
-        </w:rPr>
-        <w:t xml:space="preserve">general </w:t>
-      </w:r>
-      <w:r>
-        <w:rPr>
-          <w:rFonts w:hint="default"/>
-          <w:lang w:val="en"/>
-        </w:rPr>
-        <w:t>for any set of bboxes</w:t>
-      </w:r>
-    </w:p>
-    <w:p>
-      <w:pPr>
-        <w:numPr>
-          <w:ilvl w:val="0"/>
-          <w:numId w:val="0"/>
-        </w:numPr>
-        <w:rPr>
-          <w:rFonts w:hint="default"/>
-          <w:color w:val="FF0000"/>
-          <w:lang w:val="en"/>
-        </w:rPr>
-      </w:pPr>
-    </w:p>
-    <w:p>
-      <w:pPr>
-        <w:numPr>
-          <w:ilvl w:val="0"/>
-          <w:numId w:val="0"/>
-        </w:numPr>
-        <w:rPr>
-          <w:rFonts w:hint="default"/>
-          <w:lang w:val="en"/>
-        </w:rPr>
-      </w:pPr>
-      <w:r>
-        <w:rPr>
-          <w:rFonts w:hint="default"/>
-          <w:color w:val="FF0000"/>
-          <w:lang w:val="en"/>
-        </w:rPr>
-        <w:t>Targeted</w:t>
-      </w:r>
-      <w:r>
-        <w:rPr>
-          <w:rFonts w:hint="default"/>
-          <w:lang w:val="en"/>
-        </w:rPr>
-        <w:t>: easy, solved, using horizontal range / K-means</w:t>
-      </w:r>
-    </w:p>
-    <w:p>
-      <w:pPr>
-        <w:numPr>
-          <w:ilvl w:val="0"/>
-          <w:numId w:val="0"/>
-        </w:numPr>
-        <w:rPr>
-          <w:rFonts w:hint="default"/>
-          <w:lang w:val="en"/>
-        </w:rPr>
-      </w:pPr>
-      <w:r>
-        <w:rPr>
-          <w:rFonts w:hint="default"/>
-          <w:color w:val="FF0000"/>
-          <w:lang w:val="en"/>
-        </w:rPr>
-        <w:t>General</w:t>
-      </w:r>
-      <w:r>
-        <w:rPr>
-          <w:rFonts w:hint="default"/>
-          <w:lang w:val="en"/>
-        </w:rPr>
-        <w:t>: hard, current promising solutions:</w:t>
-      </w:r>
-    </w:p>
-    <w:p>
-      <w:pPr>
-        <w:numPr>
-          <w:ilvl w:val="0"/>
-          <w:numId w:val="0"/>
-        </w:numPr>
-        <w:rPr>
-          <w:rFonts w:hint="default"/>
-          <w:lang w:val="en"/>
-        </w:rPr>
-      </w:pPr>
-    </w:p>
-    <w:p>
-      <w:pPr>
-        <w:numPr>
-          <w:ilvl w:val="0"/>
-          <w:numId w:val="0"/>
-        </w:numPr>
-        <w:rPr>
-          <w:rFonts w:hint="default"/>
-          <w:lang w:val="en"/>
-        </w:rPr>
-      </w:pPr>
-      <w:r>
-        <w:rPr>
-          <w:rFonts w:hint="default"/>
-          <w:lang w:val="en"/>
-        </w:rPr>
-        <w:t>General ideas:</w:t>
-      </w:r>
-    </w:p>
-    <w:p>
-      <w:pPr>
-        <w:numPr>
-          <w:ilvl w:val="0"/>
-          <w:numId w:val="8"/>
-        </w:numPr>
-        <w:rPr>
-          <w:rFonts w:hint="default"/>
-          <w:color w:val="FF0000"/>
-          <w:lang w:val="en"/>
-        </w:rPr>
-      </w:pPr>
-      <w:r>
-        <w:rPr>
-          <w:rFonts w:hint="default"/>
-          <w:color w:val="FF0000"/>
-          <w:lang w:val="en"/>
-        </w:rPr>
-        <w:t>Simple rule-based algorithms:</w:t>
-      </w:r>
-    </w:p>
-    <w:p>
-      <w:pPr>
-        <w:numPr>
-          <w:ilvl w:val="0"/>
-          <w:numId w:val="9"/>
-        </w:numPr>
-        <w:ind w:firstLine="420" w:firstLineChars="0"/>
-        <w:rPr>
-          <w:rFonts w:hint="default"/>
-          <w:lang w:val="en"/>
-        </w:rPr>
-      </w:pPr>
-      <w:r>
-        <w:rPr>
-          <w:rFonts w:hint="default"/>
-          <w:lang w:val="en"/>
-        </w:rPr>
-        <w:t>a set of boxes are in the same horizontal line &lt;=&gt; the horizontal distances among their centers are within 0.5 times the average height of all bboxes</w:t>
-      </w:r>
-      <w:r>
-        <w:rPr>
-          <w:rFonts w:hint="default"/>
-          <w:lang w:val="en"/>
-        </w:rPr>
-        <w:tab/>
-      </w:r>
-      <w:r>
-        <w:rPr>
-          <w:rFonts w:hint="default"/>
-          <w:lang w:val="en"/>
-        </w:rPr>
-        <w:tab/>
-      </w:r>
-      <w:r>
-        <w:rPr>
-          <w:rFonts w:hint="default"/>
-          <w:lang w:val="en"/>
-        </w:rPr>
-        <w:tab/>
-      </w:r>
-      <w:r>
-        <w:rPr>
-          <w:rFonts w:hint="default"/>
-          <w:lang w:val="en"/>
-        </w:rPr>
-        <w:t>result: good</w:t>
-      </w:r>
-    </w:p>
-    <w:p>
-      <w:pPr>
-        <w:numPr>
-          <w:ilvl w:val="0"/>
-          <w:numId w:val="9"/>
-        </w:numPr>
-        <w:ind w:firstLine="420" w:firstLineChars="0"/>
-        <w:rPr>
-          <w:rFonts w:hint="default"/>
-          <w:lang w:val="en"/>
-        </w:rPr>
-      </w:pPr>
-      <w:r>
-        <w:rPr>
-          <w:rFonts w:hint="default"/>
-          <w:lang w:val="en"/>
-        </w:rPr>
-        <w:t>From above step we get a list of horizontal lines. For center c1 in line 1, traverse all centers c2(s) in line 2 and choose the one s.t. the slope of the line c1c2 is maximized.</w:t>
-      </w:r>
-    </w:p>
-    <w:p>
-      <w:pPr>
-        <w:numPr>
-          <w:ilvl w:val="0"/>
-          <w:numId w:val="0"/>
-        </w:numPr>
-        <w:rPr>
-          <w:rFonts w:hint="default"/>
-          <w:lang w:val="en"/>
-        </w:rPr>
-      </w:pPr>
-    </w:p>
-    <w:p>
-      <w:pPr>
-        <w:numPr>
-          <w:ilvl w:val="0"/>
-          <w:numId w:val="0"/>
-        </w:numPr>
-        <w:rPr>
-          <w:rFonts w:hint="default"/>
-          <w:lang w:val="en"/>
-        </w:rPr>
-      </w:pPr>
-      <w:r>
-        <w:rPr>
-          <w:rFonts w:hint="default"/>
-          <w:lang w:val="en"/>
-        </w:rPr>
-        <w:t>Danny suggested using lines next to each other and down the vertical position information to all lines. It improves accuracy a lot, and I think is the right direction to go with.</w:t>
-      </w:r>
-    </w:p>
-    <w:p>
-      <w:pPr>
-        <w:numPr>
-          <w:ilvl w:val="0"/>
-          <w:numId w:val="0"/>
-        </w:numPr>
-        <w:rPr>
-          <w:rFonts w:hint="default"/>
-          <w:lang w:val="en"/>
-        </w:rPr>
-      </w:pPr>
-    </w:p>
-    <w:p>
-      <w:pPr>
-        <w:numPr>
-          <w:ilvl w:val="0"/>
-          <w:numId w:val="8"/>
-        </w:numPr>
-        <w:rPr>
-          <w:rFonts w:hint="default"/>
-          <w:color w:val="FF0000"/>
-          <w:lang w:val="en"/>
-        </w:rPr>
-      </w:pPr>
-      <w:r>
-        <w:rPr>
-          <w:rFonts w:hint="default"/>
-          <w:color w:val="FF0000"/>
-          <w:lang w:val="en"/>
-        </w:rPr>
-        <w:t>Clustering algorithms:</w:t>
-      </w:r>
-    </w:p>
-    <w:p>
-      <w:pPr>
-        <w:numPr>
-          <w:ilvl w:val="0"/>
-          <w:numId w:val="0"/>
-        </w:numPr>
-        <w:rPr>
-          <w:rFonts w:hint="default"/>
-          <w:lang w:val="en"/>
-        </w:rPr>
-      </w:pPr>
-      <w:r>
-        <w:rPr>
-          <w:rFonts w:hint="default"/>
-          <w:lang w:val="en"/>
-        </w:rPr>
-        <w:t>The centers of the bboxes are separated into different clusters according to their x-axes values or y-axes values. The K-Means algorithm works very well. It only remains to find the best algorithm for determining the number of clusters.</w:t>
+          <w:b/>
+          <w:bCs/>
+          <w:sz w:val="30"/>
+          <w:szCs w:val="30"/>
+          <w:lang w:val="en"/>
+        </w:rPr>
+      </w:pPr>
+    </w:p>
+    <w:p>
+      <w:pPr>
+        <w:numPr>
+          <w:ilvl w:val="0"/>
+          <w:numId w:val="0"/>
+        </w:numPr>
+        <w:rPr>
+          <w:rFonts w:hint="default"/>
+          <w:lang w:val="en"/>
+        </w:rPr>
+      </w:pPr>
+      <w:r>
+        <w:rPr>
+          <w:rFonts w:hint="default"/>
+          <w:lang w:val="en"/>
+        </w:rPr>
+        <w:t>After seshat recognizes the mathematical expression, we want to get the relative positions among the terminal symbols in the expression. Getting relative positions means getting the above, below, left, and right boxes of all boxes. Of course, the relative positions are subjective to a large extent for very cursive or ill-aligned mathematical expressions, and so the goal of designing such an algorithm is to allow expressions as worse as possible while also getting the correct relative positions. Two kinds of algorithms are proposed. The first one is clustering algorithm(s). The idea is to cluster the centers of the bounding boxes of the terminal symbols by their x coordinates or y coordinates. Clustering by x coordinates will get the columns and clustering by y coordinates will get the rows, as illustrated.</w:t>
       </w:r>
     </w:p>
     <w:p>
@@ -3032,7 +2268,7 @@
           <wp:inline distT="0" distB="0" distL="114300" distR="114300">
             <wp:extent cx="3467100" cy="2125980"/>
             <wp:effectExtent l="0" t="0" r="0" b="7620"/>
-            <wp:docPr id="1" name="Picture 1" descr="screenshot"/>
+            <wp:docPr id="6" name="Picture 6" descr="screenshot"/>
             <wp:cNvGraphicFramePr>
               <a:graphicFrameLocks xmlns:a="http://schemas.openxmlformats.org/drawingml/2006/main" noChangeAspect="1"/>
             </wp:cNvGraphicFramePr>
@@ -3040,7 +2276,7 @@
               <a:graphicData uri="http://schemas.openxmlformats.org/drawingml/2006/picture">
                 <pic:pic xmlns:pic="http://schemas.openxmlformats.org/drawingml/2006/picture">
                   <pic:nvPicPr>
-                    <pic:cNvPr id="1" name="Picture 1" descr="screenshot"/>
+                    <pic:cNvPr id="6" name="Picture 6" descr="screenshot"/>
                     <pic:cNvPicPr>
                       <a:picLocks noChangeAspect="1"/>
                     </pic:cNvPicPr>
@@ -3071,19 +2307,1040 @@
       <w:pPr>
         <w:numPr>
           <w:ilvl w:val="0"/>
+          <w:numId w:val="0"/>
+        </w:numPr>
+        <w:rPr>
+          <w:rFonts w:hint="default"/>
+          <w:lang w:val="en"/>
+        </w:rPr>
+      </w:pPr>
+    </w:p>
+    <w:p>
+      <w:pPr>
+        <w:numPr>
+          <w:ilvl w:val="0"/>
+          <w:numId w:val="0"/>
+        </w:numPr>
+        <w:rPr>
+          <w:rFonts w:hint="default"/>
+          <w:lang w:val="en"/>
+        </w:rPr>
+      </w:pPr>
+      <w:r>
+        <w:rPr>
+          <w:rFonts w:hint="default"/>
+          <w:lang w:val="en"/>
+        </w:rPr>
+        <w:t>What has been said about clustering algorithm(s) in the context of dividing strokes into rows is still true in this context of dividing terminal symbols into rows and columns. Put it in one sentence, clustering algorithm(s) only work OK on good inputs.</w:t>
+      </w:r>
+    </w:p>
+    <w:p>
+      <w:pPr>
+        <w:numPr>
+          <w:ilvl w:val="0"/>
+          <w:numId w:val="0"/>
+        </w:numPr>
+        <w:rPr>
+          <w:rFonts w:hint="default"/>
+          <w:lang w:val="en"/>
+        </w:rPr>
+      </w:pPr>
+    </w:p>
+    <w:p>
+      <w:pPr>
+        <w:numPr>
+          <w:ilvl w:val="0"/>
+          <w:numId w:val="0"/>
+        </w:numPr>
+        <w:rPr>
+          <w:rFonts w:hint="default"/>
+          <w:lang w:val="en"/>
+        </w:rPr>
+      </w:pPr>
+      <w:r>
+        <w:rPr>
+          <w:rFonts w:hint="default"/>
+          <w:lang w:val="en"/>
+        </w:rPr>
+        <w:t>The second one is a simple rule-based algorithm that a CS undergraduate can easily understand, but works well enough, at least to my expectations. This algorithm is 100% original.</w:t>
+      </w:r>
+    </w:p>
+    <w:p>
+      <w:pPr>
+        <w:numPr>
+          <w:ilvl w:val="0"/>
+          <w:numId w:val="0"/>
+        </w:numPr>
+        <w:rPr>
+          <w:rFonts w:hint="default"/>
+          <w:lang w:val="en"/>
+        </w:rPr>
+      </w:pPr>
+      <w:r>
+        <w:rPr>
+          <w:rFonts w:hint="default"/>
+          <w:lang w:val="en"/>
+        </w:rPr>
+        <w:t>The idea is to first get the rows by evaluating the vertical overlap between pairs of bounding boxes, and then use [2-candidate matching] and [network propagation] to get the columns from the rows.</w:t>
+      </w:r>
+    </w:p>
+    <w:p>
+      <w:pPr>
+        <w:numPr>
+          <w:ilvl w:val="0"/>
+          <w:numId w:val="0"/>
+        </w:numPr>
+        <w:rPr>
+          <w:rFonts w:hint="default"/>
+          <w:lang w:val="en"/>
+        </w:rPr>
+      </w:pPr>
+    </w:p>
+    <w:p>
+      <w:pPr>
+        <w:numPr>
+          <w:ilvl w:val="0"/>
+          <w:numId w:val="0"/>
+        </w:numPr>
+        <w:rPr>
+          <w:rFonts w:hint="default"/>
+          <w:color w:val="0000FF"/>
+          <w:lang w:val="en"/>
+        </w:rPr>
+      </w:pPr>
+      <w:r>
+        <w:rPr>
+          <w:rFonts w:hint="default"/>
+          <w:color w:val="0000FF"/>
+          <w:lang w:val="en"/>
+        </w:rPr>
+        <w:t>Get rows:</w:t>
+      </w:r>
+    </w:p>
+    <w:p>
+      <w:pPr>
+        <w:numPr>
+          <w:ilvl w:val="0"/>
+          <w:numId w:val="0"/>
+        </w:numPr>
+        <w:rPr>
+          <w:rFonts w:hint="default"/>
+          <w:lang w:val="en"/>
+        </w:rPr>
+      </w:pPr>
+    </w:p>
+    <w:p>
+      <w:pPr>
+        <w:numPr>
+          <w:ilvl w:val="0"/>
+          <w:numId w:val="0"/>
+        </w:numPr>
+        <w:rPr>
+          <w:rFonts w:hint="default"/>
+          <w:lang w:val="en"/>
+        </w:rPr>
+      </w:pPr>
+      <w:r>
+        <w:rPr>
+          <w:rFonts w:hint="default"/>
+          <w:lang w:val="en"/>
+        </w:rPr>
+        <w:t xml:space="preserve">Initialize: </w:t>
+      </w:r>
+      <w:r>
+        <w:rPr>
+          <w:rFonts w:hint="default" w:ascii="Georgia" w:hAnsi="Georgia" w:cs="Georgia"/>
+          <w:lang w:val="en"/>
+        </w:rPr>
+        <w:t>Cr</w:t>
+      </w:r>
+      <w:r>
+        <w:rPr>
+          <w:rFonts w:hint="default" w:ascii="Georgia" w:hAnsi="Georgia" w:cs="Georgia"/>
+        </w:rPr>
+        <w:t xml:space="preserve">eate an undirected graph, each node representing one </w:t>
+      </w:r>
+      <w:r>
+        <w:rPr>
+          <w:rFonts w:hint="default" w:ascii="Georgia" w:hAnsi="Georgia" w:cs="Georgia"/>
+          <w:lang w:val="en"/>
+        </w:rPr>
+        <w:t>b</w:t>
+      </w:r>
+      <w:r>
+        <w:rPr>
+          <w:rFonts w:hint="default" w:ascii="Georgia" w:hAnsi="Georgia" w:cs="Georgia"/>
+        </w:rPr>
+        <w:t>box</w:t>
+      </w:r>
+      <w:r>
+        <w:rPr>
+          <w:rFonts w:hint="default" w:ascii="Georgia" w:hAnsi="Georgia" w:cs="Georgia"/>
+          <w:lang w:val="en"/>
+        </w:rPr>
+        <w:t>.</w:t>
+      </w:r>
+    </w:p>
+    <w:p>
+      <w:pPr>
+        <w:numPr>
+          <w:ilvl w:val="0"/>
+          <w:numId w:val="0"/>
+        </w:numPr>
+        <w:rPr>
+          <w:rFonts w:hint="default"/>
+          <w:lang w:val="en"/>
+        </w:rPr>
+      </w:pPr>
+      <w:r>
+        <w:rPr>
+          <w:rFonts w:hint="default"/>
+          <w:lang w:val="en"/>
+        </w:rPr>
+        <w:t xml:space="preserve"> </w:t>
+      </w:r>
+    </w:p>
+    <w:p>
+      <w:pPr>
+        <w:numPr>
+          <w:ilvl w:val="0"/>
+          <w:numId w:val="0"/>
+        </w:numPr>
+        <w:rPr>
+          <w:rFonts w:hint="default" w:ascii="Georgia" w:hAnsi="Georgia" w:cs="Georgia"/>
+          <w:lang w:val="en"/>
+        </w:rPr>
+      </w:pPr>
+      <w:r>
+        <w:rPr>
+          <w:rFonts w:hint="default" w:ascii="Georgia" w:hAnsi="Georgia" w:cs="Georgia"/>
+        </w:rPr>
+        <w:t>fo</w:t>
+      </w:r>
+      <w:r>
+        <w:rPr>
+          <w:rFonts w:hint="default" w:ascii="Georgia" w:hAnsi="Georgia" w:cs="Georgia"/>
+          <w:lang w:val="en"/>
+        </w:rPr>
+        <w:t>r each pair of bboxes i and j:</w:t>
+      </w:r>
+    </w:p>
+    <w:p>
+      <w:pPr>
+        <w:numPr>
+          <w:ilvl w:val="0"/>
+          <w:numId w:val="0"/>
+        </w:numPr>
+        <w:ind w:firstLine="420" w:firstLineChars="0"/>
+        <w:rPr>
+          <w:rFonts w:hint="default" w:ascii="Georgia" w:hAnsi="Georgia" w:cs="Georgia"/>
+        </w:rPr>
+      </w:pPr>
+      <w:r>
+        <w:rPr>
+          <w:rFonts w:hint="default" w:ascii="Georgia" w:hAnsi="Georgia" w:cs="Georgia"/>
+          <w:color w:val="0000FF"/>
+        </w:rPr>
+        <w:t>Li</w:t>
+      </w:r>
+      <w:r>
+        <w:rPr>
+          <w:rFonts w:hint="default" w:ascii="Georgia" w:hAnsi="Georgia" w:cs="Georgia"/>
+        </w:rPr>
+        <w:t xml:space="preserve"> = height of </w:t>
+      </w:r>
+      <w:r>
+        <w:rPr>
+          <w:rFonts w:hint="default" w:ascii="Georgia" w:hAnsi="Georgia" w:cs="Georgia"/>
+          <w:lang w:val="en"/>
+        </w:rPr>
+        <w:t>b</w:t>
+      </w:r>
+      <w:r>
+        <w:rPr>
+          <w:rFonts w:hint="default" w:ascii="Georgia" w:hAnsi="Georgia" w:cs="Georgia"/>
+        </w:rPr>
+        <w:t>box i</w:t>
+      </w:r>
+    </w:p>
+    <w:p>
+      <w:pPr>
+        <w:numPr>
+          <w:ilvl w:val="0"/>
+          <w:numId w:val="0"/>
+        </w:numPr>
+        <w:ind w:firstLine="420" w:firstLineChars="0"/>
+        <w:rPr>
+          <w:rFonts w:hint="default" w:ascii="Georgia" w:hAnsi="Georgia" w:cs="Georgia"/>
+        </w:rPr>
+      </w:pPr>
+      <w:r>
+        <w:rPr>
+          <w:rFonts w:hint="default" w:ascii="Georgia" w:hAnsi="Georgia" w:cs="Georgia"/>
+          <w:color w:val="0000FF"/>
+        </w:rPr>
+        <w:t>Lj</w:t>
+      </w:r>
+      <w:r>
+        <w:rPr>
+          <w:rFonts w:hint="default" w:ascii="Georgia" w:hAnsi="Georgia" w:cs="Georgia"/>
+        </w:rPr>
+        <w:t xml:space="preserve"> = height of </w:t>
+      </w:r>
+      <w:r>
+        <w:rPr>
+          <w:rFonts w:hint="default" w:ascii="Georgia" w:hAnsi="Georgia" w:cs="Georgia"/>
+          <w:lang w:val="en"/>
+        </w:rPr>
+        <w:t>b</w:t>
+      </w:r>
+      <w:r>
+        <w:rPr>
+          <w:rFonts w:hint="default" w:ascii="Georgia" w:hAnsi="Georgia" w:cs="Georgia"/>
+        </w:rPr>
+        <w:t>box j</w:t>
+      </w:r>
+    </w:p>
+    <w:p>
+      <w:pPr>
+        <w:numPr>
+          <w:ilvl w:val="0"/>
+          <w:numId w:val="0"/>
+        </w:numPr>
+        <w:ind w:firstLine="420" w:firstLineChars="0"/>
+        <w:rPr>
+          <w:rFonts w:hint="default" w:ascii="Georgia" w:hAnsi="Georgia" w:cs="Georgia"/>
+        </w:rPr>
+      </w:pPr>
+      <w:r>
+        <w:rPr>
+          <w:rFonts w:hint="default" w:ascii="Georgia" w:hAnsi="Georgia" w:cs="Georgia"/>
+          <w:color w:val="0000FF"/>
+        </w:rPr>
+        <w:t>Lo</w:t>
+      </w:r>
+      <w:r>
+        <w:rPr>
+          <w:rFonts w:hint="default" w:ascii="Georgia" w:hAnsi="Georgia" w:cs="Georgia"/>
+        </w:rPr>
+        <w:t xml:space="preserve"> = overlapping height</w:t>
+      </w:r>
+    </w:p>
+    <w:p>
+      <w:pPr>
+        <w:numPr>
+          <w:ilvl w:val="0"/>
+          <w:numId w:val="0"/>
+        </w:numPr>
+        <w:ind w:firstLine="420" w:firstLineChars="0"/>
+        <w:rPr>
+          <w:rFonts w:hint="default" w:ascii="Georgia" w:hAnsi="Georgia" w:cs="Georgia"/>
+        </w:rPr>
+      </w:pPr>
+      <w:r>
+        <w:rPr>
+          <w:rFonts w:hint="default" w:ascii="Georgia" w:hAnsi="Georgia" w:cs="Georgia"/>
+        </w:rPr>
+        <w:t>if (max (Lo / Li, Lo / Lj) &gt; parameter):</w:t>
+      </w:r>
+    </w:p>
+    <w:p>
+      <w:pPr>
+        <w:numPr>
+          <w:ilvl w:val="0"/>
+          <w:numId w:val="0"/>
+        </w:numPr>
+        <w:ind w:left="420" w:leftChars="0" w:firstLine="420" w:firstLineChars="0"/>
+        <w:rPr>
+          <w:rFonts w:hint="default" w:ascii="Georgia" w:hAnsi="Georgia" w:cs="Georgia"/>
+        </w:rPr>
+      </w:pPr>
+      <w:r>
+        <w:rPr>
+          <w:rFonts w:hint="default" w:ascii="Georgia" w:hAnsi="Georgia" w:cs="Georgia"/>
+        </w:rPr>
+        <w:t>Connect i and j in the graph</w:t>
+      </w:r>
+    </w:p>
+    <w:p>
+      <w:pPr>
+        <w:numPr>
+          <w:ilvl w:val="0"/>
+          <w:numId w:val="0"/>
+        </w:numPr>
+        <w:ind w:firstLine="420" w:firstLineChars="0"/>
+        <w:rPr>
+          <w:rFonts w:hint="default" w:ascii="Georgia" w:hAnsi="Georgia" w:cs="Georgia"/>
+          <w:lang w:val="en"/>
+        </w:rPr>
+      </w:pPr>
+      <w:r>
+        <w:rPr>
+          <w:rFonts w:hint="default" w:ascii="Georgia" w:hAnsi="Georgia" w:cs="Georgia"/>
+          <w:lang w:val="en"/>
+        </w:rPr>
+        <w:t>Run DFS to get connected components</w:t>
+      </w:r>
+    </w:p>
+    <w:p>
+      <w:pPr>
+        <w:numPr>
+          <w:ilvl w:val="0"/>
+          <w:numId w:val="0"/>
+        </w:numPr>
+        <w:ind w:firstLine="420" w:firstLineChars="0"/>
+        <w:rPr>
+          <w:rFonts w:hint="default" w:ascii="Georgia" w:hAnsi="Georgia" w:cs="Georgia"/>
+          <w:lang w:val="en"/>
+        </w:rPr>
+      </w:pPr>
+      <w:r>
+        <w:rPr>
+          <w:rFonts w:hint="default" w:ascii="Georgia" w:hAnsi="Georgia" w:cs="Georgia"/>
+          <w:lang w:val="en"/>
+        </w:rPr>
+        <w:t>// each connected componenet is a row</w:t>
+      </w:r>
+    </w:p>
+    <w:p>
+      <w:pPr>
+        <w:numPr>
+          <w:ilvl w:val="0"/>
+          <w:numId w:val="0"/>
+        </w:numPr>
+        <w:ind w:firstLine="420" w:firstLineChars="0"/>
+        <w:rPr>
+          <w:rFonts w:hint="default"/>
+          <w:lang w:val="en"/>
+        </w:rPr>
+      </w:pPr>
+    </w:p>
+    <w:p>
+      <w:pPr>
+        <w:numPr>
+          <w:ilvl w:val="0"/>
+          <w:numId w:val="0"/>
+        </w:numPr>
+        <w:rPr>
+          <w:rFonts w:hint="default"/>
+          <w:lang w:val="en"/>
+        </w:rPr>
+      </w:pPr>
+    </w:p>
+    <w:p>
+      <w:pPr>
+        <w:numPr>
+          <w:ilvl w:val="0"/>
+          <w:numId w:val="0"/>
+        </w:numPr>
+        <w:rPr>
+          <w:rFonts w:hint="default"/>
+          <w:color w:val="0000FF"/>
+          <w:lang w:val="en"/>
+        </w:rPr>
+      </w:pPr>
+      <w:r>
+        <w:rPr>
+          <w:rFonts w:hint="default"/>
+          <w:color w:val="0000FF"/>
+          <w:lang w:val="en"/>
+        </w:rPr>
+        <w:t>Get columns:</w:t>
+      </w:r>
+    </w:p>
+    <w:p>
+      <w:pPr>
+        <w:numPr>
+          <w:ilvl w:val="0"/>
+          <w:numId w:val="0"/>
+        </w:numPr>
+        <w:rPr>
+          <w:rFonts w:hint="default"/>
+          <w:lang w:val="en"/>
+        </w:rPr>
+      </w:pPr>
+    </w:p>
+    <w:p>
+      <w:pPr>
+        <w:numPr>
+          <w:ilvl w:val="0"/>
+          <w:numId w:val="0"/>
+        </w:numPr>
+        <w:rPr>
+          <w:rFonts w:hint="default" w:ascii="Georgia" w:hAnsi="Georgia" w:cs="Georgia"/>
+          <w:lang w:val="en"/>
+        </w:rPr>
+      </w:pPr>
+      <w:r>
+        <w:rPr>
+          <w:rFonts w:hint="default"/>
+          <w:lang w:val="en"/>
+        </w:rPr>
+        <w:t xml:space="preserve">Initialize: </w:t>
+      </w:r>
+      <w:r>
+        <w:rPr>
+          <w:rFonts w:hint="default" w:ascii="Georgia" w:hAnsi="Georgia" w:cs="Georgia"/>
+          <w:lang w:val="en"/>
+        </w:rPr>
+        <w:t>Cr</w:t>
+      </w:r>
+      <w:r>
+        <w:rPr>
+          <w:rFonts w:hint="default" w:ascii="Georgia" w:hAnsi="Georgia" w:cs="Georgia"/>
+        </w:rPr>
+        <w:t xml:space="preserve">eate an undirected graph, each node representing one </w:t>
+      </w:r>
+      <w:r>
+        <w:rPr>
+          <w:rFonts w:hint="default" w:ascii="Georgia" w:hAnsi="Georgia" w:cs="Georgia"/>
+          <w:lang w:val="en"/>
+        </w:rPr>
+        <w:t>b</w:t>
+      </w:r>
+      <w:r>
+        <w:rPr>
+          <w:rFonts w:hint="default" w:ascii="Georgia" w:hAnsi="Georgia" w:cs="Georgia"/>
+        </w:rPr>
+        <w:t>box</w:t>
+      </w:r>
+      <w:r>
+        <w:rPr>
+          <w:rFonts w:hint="default" w:ascii="Georgia" w:hAnsi="Georgia" w:cs="Georgia"/>
+          <w:lang w:val="en"/>
+        </w:rPr>
+        <w:t>.</w:t>
+      </w:r>
+    </w:p>
+    <w:p>
+      <w:pPr>
+        <w:numPr>
+          <w:ilvl w:val="0"/>
+          <w:numId w:val="0"/>
+        </w:numPr>
+        <w:rPr>
+          <w:rFonts w:hint="default" w:ascii="Georgia" w:hAnsi="Georgia" w:cs="Georgia"/>
+          <w:lang w:val="en"/>
+        </w:rPr>
+      </w:pPr>
+    </w:p>
+    <w:p>
+      <w:pPr>
+        <w:numPr>
+          <w:ilvl w:val="0"/>
+          <w:numId w:val="0"/>
+        </w:numPr>
+        <w:rPr>
+          <w:rFonts w:hint="default" w:ascii="Georgia" w:hAnsi="Georgia" w:cs="Georgia"/>
+          <w:lang w:val="en"/>
+        </w:rPr>
+      </w:pPr>
+      <w:r>
+        <w:rPr>
+          <w:rFonts w:hint="default" w:ascii="Georgia" w:hAnsi="Georgia" w:cs="Georgia"/>
+          <w:lang w:val="en"/>
+        </w:rPr>
+        <w:t>for each pair of rows i and j: (i is above j)</w:t>
+      </w:r>
+    </w:p>
+    <w:p>
+      <w:pPr>
+        <w:numPr>
+          <w:ilvl w:val="0"/>
+          <w:numId w:val="0"/>
+        </w:numPr>
+        <w:ind w:firstLine="420" w:firstLineChars="0"/>
+        <w:rPr>
+          <w:rFonts w:hint="default" w:ascii="Georgia" w:hAnsi="Georgia" w:cs="Georgia"/>
+          <w:lang w:val="en"/>
+        </w:rPr>
+      </w:pPr>
+      <w:r>
+        <w:rPr>
+          <w:rFonts w:hint="default" w:ascii="Georgia" w:hAnsi="Georgia" w:cs="Georgia"/>
+          <w:lang w:val="en"/>
+        </w:rPr>
+        <w:t>for each pair of bboxes m and n: (m in i, n in j)</w:t>
+      </w:r>
+    </w:p>
+    <w:p>
+      <w:pPr>
+        <w:numPr>
+          <w:ilvl w:val="0"/>
+          <w:numId w:val="0"/>
+        </w:numPr>
+        <w:ind w:left="420" w:leftChars="0" w:firstLine="420" w:firstLineChars="0"/>
+        <w:rPr>
+          <w:rFonts w:hint="default" w:ascii="Georgia" w:hAnsi="Georgia" w:cs="Georgia"/>
+          <w:lang w:val="en"/>
+        </w:rPr>
+      </w:pPr>
+      <w:r>
+        <w:rPr>
+          <w:rFonts w:hint="default" w:ascii="Georgia" w:hAnsi="Georgia" w:cs="Georgia"/>
+          <w:lang w:val="en"/>
+        </w:rPr>
+        <w:t>Cm = center of m</w:t>
+      </w:r>
+    </w:p>
+    <w:p>
+      <w:pPr>
+        <w:numPr>
+          <w:ilvl w:val="0"/>
+          <w:numId w:val="0"/>
+        </w:numPr>
+        <w:ind w:left="420" w:leftChars="0" w:firstLine="420" w:firstLineChars="0"/>
+        <w:rPr>
+          <w:rFonts w:hint="default" w:ascii="Georgia" w:hAnsi="Georgia" w:cs="Georgia"/>
+          <w:lang w:val="en"/>
+        </w:rPr>
+      </w:pPr>
+      <w:r>
+        <w:rPr>
+          <w:rFonts w:hint="default" w:ascii="Georgia" w:hAnsi="Georgia" w:cs="Georgia"/>
+          <w:lang w:val="en"/>
+        </w:rPr>
+        <w:t>Cn = center of n</w:t>
+      </w:r>
+    </w:p>
+    <w:p>
+      <w:pPr>
+        <w:numPr>
+          <w:ilvl w:val="0"/>
+          <w:numId w:val="0"/>
+        </w:numPr>
+        <w:ind w:left="420" w:leftChars="0" w:firstLine="420" w:firstLineChars="0"/>
+        <w:rPr>
+          <w:rFonts w:hint="default" w:ascii="Georgia" w:hAnsi="Georgia" w:cs="Georgia"/>
+          <w:lang w:val="en"/>
+        </w:rPr>
+      </w:pPr>
+      <w:r>
+        <w:rPr>
+          <w:rFonts w:hint="default" w:ascii="Georgia" w:hAnsi="Georgia" w:cs="Georgia"/>
+          <w:lang w:val="en"/>
+        </w:rPr>
+        <w:t>S = abs(slope of the line connecting Cm, Cn)</w:t>
+      </w:r>
+    </w:p>
+    <w:p>
+      <w:pPr>
+        <w:numPr>
+          <w:ilvl w:val="0"/>
+          <w:numId w:val="0"/>
+        </w:numPr>
+        <w:ind w:firstLine="420" w:firstLineChars="0"/>
+        <w:rPr>
+          <w:rFonts w:hint="default" w:ascii="Georgia" w:hAnsi="Georgia" w:cs="Georgia"/>
+          <w:lang w:val="en"/>
+        </w:rPr>
+      </w:pPr>
+      <w:r>
+        <w:rPr>
+          <w:rFonts w:hint="default" w:ascii="Georgia" w:hAnsi="Georgia" w:cs="Georgia"/>
+          <w:lang w:val="en"/>
+        </w:rPr>
+        <w:t>for each bbox m in i and for each bbox n in j:</w:t>
+      </w:r>
+    </w:p>
+    <w:p>
+      <w:pPr>
+        <w:numPr>
+          <w:ilvl w:val="0"/>
+          <w:numId w:val="0"/>
+        </w:numPr>
+        <w:ind w:left="420" w:leftChars="0" w:firstLine="420" w:firstLineChars="0"/>
+        <w:rPr>
+          <w:rFonts w:hint="default" w:ascii="Georgia" w:hAnsi="Georgia" w:cs="Georgia"/>
+          <w:lang w:val="en"/>
+        </w:rPr>
+      </w:pPr>
+      <w:r>
+        <w:rPr>
+          <w:rFonts w:hint="default" w:ascii="Georgia" w:hAnsi="Georgia" w:cs="Georgia"/>
+          <w:lang w:val="en"/>
+        </w:rPr>
+        <w:t xml:space="preserve">Maintain a preference list = </w:t>
+      </w:r>
+    </w:p>
+    <w:p>
+      <w:pPr>
+        <w:numPr>
+          <w:ilvl w:val="0"/>
+          <w:numId w:val="0"/>
+        </w:numPr>
+        <w:ind w:left="420" w:leftChars="0" w:firstLine="420" w:firstLineChars="0"/>
+        <w:rPr>
+          <w:rFonts w:hint="default" w:ascii="Georgia" w:hAnsi="Georgia" w:cs="Georgia"/>
+          <w:lang w:val="en"/>
+        </w:rPr>
+      </w:pPr>
+      <w:r>
+        <w:rPr>
+          <w:rFonts w:hint="default" w:ascii="Georgia" w:hAnsi="Georgia" w:cs="Georgia"/>
+          <w:lang w:val="en"/>
+        </w:rPr>
+        <w:t>[candidate1, candidate2]</w:t>
+      </w:r>
+    </w:p>
+    <w:p>
+      <w:pPr>
+        <w:numPr>
+          <w:ilvl w:val="0"/>
+          <w:numId w:val="0"/>
+        </w:numPr>
+        <w:ind w:left="420" w:leftChars="0" w:firstLine="420" w:firstLineChars="0"/>
+        <w:rPr>
+          <w:rFonts w:hint="default" w:ascii="Georgia" w:hAnsi="Georgia" w:cs="Georgia"/>
+          <w:lang w:val="en"/>
+        </w:rPr>
+      </w:pPr>
+      <w:r>
+        <w:rPr>
+          <w:rFonts w:hint="default" w:ascii="Georgia" w:hAnsi="Georgia" w:cs="Georgia"/>
+          <w:lang w:val="en"/>
+        </w:rPr>
+        <w:t xml:space="preserve">Candidate1 and candidate2 are the 2 bboxes </w:t>
+      </w:r>
+      <w:r>
+        <w:rPr>
+          <w:rFonts w:hint="default" w:ascii="Georgia" w:hAnsi="Georgia" w:cs="Georgia"/>
+          <w:lang w:val="en"/>
+        </w:rPr>
+        <w:tab/>
+      </w:r>
+      <w:r>
+        <w:rPr>
+          <w:rFonts w:hint="default" w:ascii="Georgia" w:hAnsi="Georgia" w:cs="Georgia"/>
+          <w:lang w:val="en"/>
+        </w:rPr>
+        <w:t>whose S values are the highest 2.</w:t>
+      </w:r>
+    </w:p>
+    <w:p>
+      <w:pPr>
+        <w:numPr>
+          <w:ilvl w:val="0"/>
+          <w:numId w:val="0"/>
+        </w:numPr>
+        <w:ind w:firstLine="420" w:firstLineChars="0"/>
+        <w:rPr>
+          <w:rFonts w:hint="default" w:ascii="Georgia" w:hAnsi="Georgia" w:cs="Georgia"/>
+          <w:lang w:val="en"/>
+        </w:rPr>
+      </w:pPr>
+      <w:r>
+        <w:rPr>
+          <w:rFonts w:hint="default" w:ascii="Georgia" w:hAnsi="Georgia" w:cs="Georgia"/>
+          <w:lang w:val="en"/>
+        </w:rPr>
+        <w:t>for each bbox m in i:</w:t>
+      </w:r>
+    </w:p>
+    <w:p>
+      <w:pPr>
+        <w:numPr>
+          <w:ilvl w:val="0"/>
+          <w:numId w:val="0"/>
+        </w:numPr>
+        <w:ind w:left="420" w:leftChars="0" w:firstLine="420" w:firstLineChars="0"/>
+        <w:rPr>
+          <w:rFonts w:hint="default" w:ascii="Georgia" w:hAnsi="Georgia" w:cs="Georgia"/>
+          <w:lang w:val="en"/>
+        </w:rPr>
+      </w:pPr>
+      <w:r>
+        <w:rPr>
+          <w:rFonts w:hint="default" w:ascii="Georgia" w:hAnsi="Georgia" w:cs="Georgia"/>
+          <w:lang w:val="en"/>
+        </w:rPr>
+        <w:t xml:space="preserve">if the top candidate of the top candidate of m is </w:t>
+      </w:r>
+      <w:r>
+        <w:rPr>
+          <w:rFonts w:hint="default" w:ascii="Georgia" w:hAnsi="Georgia" w:cs="Georgia"/>
+          <w:lang w:val="en"/>
+        </w:rPr>
+        <w:tab/>
+      </w:r>
+      <w:r>
+        <w:rPr>
+          <w:rFonts w:hint="default" w:ascii="Georgia" w:hAnsi="Georgia" w:cs="Georgia"/>
+          <w:lang w:val="en"/>
+        </w:rPr>
+        <w:t>also m, then connect m and the top candidate</w:t>
+      </w:r>
+    </w:p>
+    <w:p>
+      <w:pPr>
+        <w:numPr>
+          <w:ilvl w:val="0"/>
+          <w:numId w:val="0"/>
+        </w:numPr>
+        <w:ind w:left="420" w:leftChars="0" w:firstLine="420" w:firstLineChars="0"/>
+        <w:rPr>
+          <w:rFonts w:hint="default" w:ascii="Georgia" w:hAnsi="Georgia" w:cs="Georgia"/>
+          <w:lang w:val="en"/>
+        </w:rPr>
+      </w:pPr>
+      <w:r>
+        <w:rPr>
+          <w:rFonts w:hint="default" w:ascii="Georgia" w:hAnsi="Georgia" w:cs="Georgia"/>
+          <w:lang w:val="en"/>
+        </w:rPr>
+        <w:t xml:space="preserve">Disable the candidates that are already </w:t>
+      </w:r>
+      <w:r>
+        <w:rPr>
+          <w:rFonts w:hint="default" w:ascii="Georgia" w:hAnsi="Georgia" w:cs="Georgia"/>
+          <w:lang w:val="en"/>
+        </w:rPr>
+        <w:tab/>
+      </w:r>
+      <w:r>
+        <w:rPr>
+          <w:rFonts w:hint="default" w:ascii="Georgia" w:hAnsi="Georgia" w:cs="Georgia"/>
+          <w:lang w:val="en"/>
+        </w:rPr>
+        <w:t>matched. Promote the 2</w:t>
+      </w:r>
+      <w:r>
+        <w:rPr>
+          <w:rFonts w:hint="default" w:ascii="Georgia" w:hAnsi="Georgia" w:cs="Georgia"/>
+          <w:vertAlign w:val="superscript"/>
+          <w:lang w:val="en"/>
+        </w:rPr>
+        <w:t>nd</w:t>
+      </w:r>
+      <w:r>
+        <w:rPr>
+          <w:rFonts w:hint="default" w:ascii="Georgia" w:hAnsi="Georgia" w:cs="Georgia"/>
+          <w:lang w:val="en"/>
+        </w:rPr>
+        <w:t xml:space="preserve"> candidate to the 1</w:t>
+      </w:r>
+      <w:r>
+        <w:rPr>
+          <w:rFonts w:hint="default" w:ascii="Georgia" w:hAnsi="Georgia" w:cs="Georgia"/>
+          <w:vertAlign w:val="superscript"/>
+          <w:lang w:val="en"/>
+        </w:rPr>
+        <w:t>st</w:t>
+      </w:r>
+      <w:r>
+        <w:rPr>
+          <w:rFonts w:hint="default" w:ascii="Georgia" w:hAnsi="Georgia" w:cs="Georgia"/>
+          <w:lang w:val="en"/>
+        </w:rPr>
+        <w:t xml:space="preserve"> </w:t>
+      </w:r>
+      <w:r>
+        <w:rPr>
+          <w:rFonts w:hint="default" w:ascii="Georgia" w:hAnsi="Georgia" w:cs="Georgia"/>
+          <w:lang w:val="en"/>
+        </w:rPr>
+        <w:tab/>
+      </w:r>
+      <w:r>
+        <w:rPr>
+          <w:rFonts w:hint="default" w:ascii="Georgia" w:hAnsi="Georgia" w:cs="Georgia"/>
+          <w:lang w:val="en"/>
+        </w:rPr>
+        <w:t>candidate if the 1</w:t>
+      </w:r>
+      <w:r>
+        <w:rPr>
+          <w:rFonts w:hint="default" w:ascii="Georgia" w:hAnsi="Georgia" w:cs="Georgia"/>
+          <w:vertAlign w:val="superscript"/>
+          <w:lang w:val="en"/>
+        </w:rPr>
+        <w:t>st</w:t>
+      </w:r>
+      <w:r>
+        <w:rPr>
+          <w:rFonts w:hint="default" w:ascii="Georgia" w:hAnsi="Georgia" w:cs="Georgia"/>
+          <w:lang w:val="en"/>
+        </w:rPr>
+        <w:t xml:space="preserve"> is disabled.</w:t>
+      </w:r>
+    </w:p>
+    <w:p>
+      <w:pPr>
+        <w:numPr>
+          <w:ilvl w:val="0"/>
+          <w:numId w:val="0"/>
+        </w:numPr>
+        <w:rPr>
+          <w:rFonts w:hint="default" w:ascii="Georgia" w:hAnsi="Georgia" w:cs="Georgia"/>
+          <w:lang w:val="en"/>
+        </w:rPr>
+      </w:pPr>
+      <w:r>
+        <w:rPr>
+          <w:rFonts w:hint="default" w:ascii="Georgia" w:hAnsi="Georgia" w:cs="Georgia"/>
+          <w:lang w:val="en"/>
+        </w:rPr>
+        <w:t>In the graph, compute the change in the row number for each edge of each node.</w:t>
+      </w:r>
+    </w:p>
+    <w:p>
+      <w:pPr>
+        <w:numPr>
+          <w:ilvl w:val="0"/>
+          <w:numId w:val="0"/>
+        </w:numPr>
+        <w:rPr>
+          <w:rFonts w:hint="default" w:ascii="Georgia" w:hAnsi="Georgia" w:cs="Georgia"/>
+          <w:lang w:val="en"/>
+        </w:rPr>
+      </w:pPr>
+      <w:r>
+        <w:rPr>
+          <w:rFonts w:hint="default" w:ascii="Georgia" w:hAnsi="Georgia" w:cs="Georgia"/>
+          <w:lang w:val="en"/>
+        </w:rPr>
+        <w:t>For each node, only keep the edges with the least change in row number. Delete other edges.</w:t>
+      </w:r>
+    </w:p>
+    <w:p>
+      <w:pPr>
+        <w:numPr>
+          <w:ilvl w:val="0"/>
+          <w:numId w:val="0"/>
+        </w:numPr>
+        <w:rPr>
+          <w:rFonts w:hint="default" w:ascii="Georgia" w:hAnsi="Georgia" w:cs="Georgia"/>
+          <w:lang w:val="en"/>
+        </w:rPr>
+      </w:pPr>
+      <w:r>
+        <w:rPr>
+          <w:rFonts w:hint="default" w:ascii="Georgia" w:hAnsi="Georgia" w:cs="Georgia"/>
+          <w:lang w:val="en"/>
+        </w:rPr>
+        <w:t>Run DFS to get connected components.</w:t>
+      </w:r>
+    </w:p>
+    <w:p>
+      <w:pPr>
+        <w:numPr>
+          <w:ilvl w:val="0"/>
+          <w:numId w:val="0"/>
+        </w:numPr>
+        <w:rPr>
+          <w:rFonts w:hint="default" w:ascii="Georgia" w:hAnsi="Georgia" w:cs="Georgia"/>
+          <w:lang w:val="en"/>
+        </w:rPr>
+      </w:pPr>
+      <w:r>
+        <w:rPr>
+          <w:rFonts w:hint="default" w:ascii="Georgia" w:hAnsi="Georgia" w:cs="Georgia"/>
+          <w:lang w:val="en"/>
+        </w:rPr>
+        <w:t>//Each connected component is a column.</w:t>
+      </w:r>
+    </w:p>
+    <w:p>
+      <w:pPr>
+        <w:numPr>
+          <w:ilvl w:val="0"/>
+          <w:numId w:val="0"/>
+        </w:numPr>
+        <w:rPr>
+          <w:rFonts w:hint="default" w:ascii="Georgia" w:hAnsi="Georgia" w:cs="Georgia"/>
+          <w:lang w:val="en"/>
+        </w:rPr>
+      </w:pPr>
+    </w:p>
+    <w:p>
+      <w:pPr>
+        <w:numPr>
+          <w:ilvl w:val="0"/>
+          <w:numId w:val="0"/>
+        </w:numPr>
+        <w:rPr>
+          <w:rFonts w:hint="default" w:ascii="Georgia" w:hAnsi="Georgia" w:cs="Georgia"/>
+          <w:lang w:val="en"/>
+        </w:rPr>
+      </w:pPr>
+    </w:p>
+    <w:p>
+      <w:pPr>
+        <w:numPr>
+          <w:ilvl w:val="0"/>
+          <w:numId w:val="0"/>
+        </w:numPr>
+        <w:rPr>
+          <w:rFonts w:hint="default" w:ascii="Georgia" w:hAnsi="Georgia" w:cs="Georgia"/>
+          <w:lang w:val="en"/>
+        </w:rPr>
+      </w:pPr>
+      <w:r>
+        <w:rPr>
+          <w:rFonts w:hint="default" w:ascii="Georgia" w:hAnsi="Georgia" w:cs="Georgia"/>
+          <w:lang w:val="en"/>
+        </w:rPr>
+        <w:t>Things to add:</w:t>
+      </w:r>
+    </w:p>
+    <w:p>
+      <w:pPr>
+        <w:numPr>
+          <w:ilvl w:val="0"/>
           <w:numId w:val="8"/>
         </w:numPr>
         <w:rPr>
           <w:rFonts w:hint="default" w:ascii="Georgia" w:hAnsi="Georgia" w:cs="Georgia"/>
-        </w:rPr>
-      </w:pPr>
-      <w:r>
-        <w:rPr>
-          <w:rFonts w:hint="default"/>
-          <w:lang w:val="en"/>
-        </w:rPr>
-        <w:t>Combinations of the above ones</w:t>
-      </w:r>
+          <w:lang w:val="en"/>
+        </w:rPr>
+      </w:pPr>
+      <w:r>
+        <w:rPr>
+          <w:rFonts w:hint="default" w:ascii="Georgia" w:hAnsi="Georgia" w:cs="Georgia"/>
+          <w:lang w:val="en"/>
+        </w:rPr>
+        <w:t>Better pseudo code</w:t>
+      </w:r>
+    </w:p>
+    <w:p>
+      <w:pPr>
+        <w:numPr>
+          <w:ilvl w:val="0"/>
+          <w:numId w:val="8"/>
+        </w:numPr>
+        <w:rPr>
+          <w:rFonts w:hint="default" w:ascii="Georgia" w:hAnsi="Georgia" w:cs="Georgia"/>
+          <w:lang w:val="en"/>
+        </w:rPr>
+      </w:pPr>
+      <w:r>
+        <w:rPr>
+          <w:rFonts w:hint="default" w:ascii="Georgia" w:hAnsi="Georgia" w:cs="Georgia"/>
+          <w:lang w:val="en"/>
+        </w:rPr>
+        <w:t>Add the subtleties behind the algorithms. For example, why use [2-candidate matching] and [network propagation]</w:t>
+      </w:r>
+    </w:p>
+    <w:p>
+      <w:pPr>
+        <w:numPr>
+          <w:ilvl w:val="0"/>
+          <w:numId w:val="8"/>
+        </w:numPr>
+        <w:rPr>
+          <w:rFonts w:hint="default" w:ascii="Georgia" w:hAnsi="Georgia" w:cs="Georgia"/>
+          <w:lang w:val="en"/>
+        </w:rPr>
+      </w:pPr>
+      <w:r>
+        <w:rPr>
+          <w:rFonts w:hint="default" w:ascii="Georgia" w:hAnsi="Georgia" w:cs="Georgia"/>
+          <w:lang w:val="en"/>
+        </w:rPr>
+        <w:t>Related papers</w:t>
+      </w:r>
+      <w:bookmarkStart w:id="0" w:name="_GoBack"/>
+      <w:bookmarkEnd w:id="0"/>
     </w:p>
     <w:sectPr>
       <w:pgSz w:w="11906" w:h="16838"/>
@@ -3377,6 +3634,18 @@
     </w:lvl>
   </w:abstractNum>
   <w:abstractNum w:abstractNumId="3">
+    <w:nsid w:val="FEB6B094"/>
+    <w:multiLevelType w:val="singleLevel"/>
+    <w:tmpl w:val="FEB6B094"/>
+    <w:lvl w:ilvl="0" w:tentative="0">
+      <w:start w:val="1"/>
+      <w:numFmt w:val="decimal"/>
+      <w:suff w:val="space"/>
+      <w:lvlText w:val="%1."/>
+      <w:lvlJc w:val="left"/>
+    </w:lvl>
+  </w:abstractNum>
+  <w:abstractNum w:abstractNumId="4">
     <w:nsid w:val="FFBF2763"/>
     <w:multiLevelType w:val="multilevel"/>
     <w:tmpl w:val="FFBF2763"/>
@@ -3508,7 +3777,7 @@
       </w:rPr>
     </w:lvl>
   </w:abstractNum>
-  <w:abstractNum w:abstractNumId="4">
+  <w:abstractNum w:abstractNumId="5">
     <w:nsid w:val="FFE6E05F"/>
     <w:multiLevelType w:val="singleLevel"/>
     <w:tmpl w:val="FFE6E05F"/>
@@ -3520,7 +3789,7 @@
       <w:lvlJc w:val="left"/>
     </w:lvl>
   </w:abstractNum>
-  <w:abstractNum w:abstractNumId="5">
+  <w:abstractNum w:abstractNumId="6">
     <w:nsid w:val="3EFBA14E"/>
     <w:multiLevelType w:val="multilevel"/>
     <w:tmpl w:val="3EFBA14E"/>
@@ -3652,271 +3921,7 @@
       </w:rPr>
     </w:lvl>
   </w:abstractNum>
-  <w:abstractNum w:abstractNumId="6">
-    <w:nsid w:val="43BFFAAA"/>
-    <w:multiLevelType w:val="multilevel"/>
-    <w:tmpl w:val="43BFFAAA"/>
-    <w:lvl w:ilvl="0" w:tentative="0">
-      <w:start w:val="1"/>
-      <w:numFmt w:val="decimal"/>
-      <w:suff w:val="space"/>
-      <w:lvlText w:val="%1)"/>
-      <w:lvlJc w:val="left"/>
-    </w:lvl>
-    <w:lvl w:ilvl="1" w:tentative="0">
-      <w:start w:val="1"/>
-      <w:numFmt w:val="lowerLetter"/>
-      <w:lvlText w:val="%2)"/>
-      <w:lvlJc w:val="left"/>
-      <w:pPr>
-        <w:tabs>
-          <w:tab w:val="left" w:pos="840"/>
-        </w:tabs>
-        <w:ind w:left="840" w:leftChars="0" w:hanging="420" w:firstLineChars="0"/>
-      </w:pPr>
-      <w:rPr>
-        <w:rFonts w:hint="default"/>
-      </w:rPr>
-    </w:lvl>
-    <w:lvl w:ilvl="2" w:tentative="0">
-      <w:start w:val="1"/>
-      <w:numFmt w:val="lowerRoman"/>
-      <w:lvlText w:val="%3."/>
-      <w:lvlJc w:val="left"/>
-      <w:pPr>
-        <w:tabs>
-          <w:tab w:val="left" w:pos="1260"/>
-        </w:tabs>
-        <w:ind w:left="1260" w:leftChars="0" w:hanging="420" w:firstLineChars="0"/>
-      </w:pPr>
-      <w:rPr>
-        <w:rFonts w:hint="default"/>
-      </w:rPr>
-    </w:lvl>
-    <w:lvl w:ilvl="3" w:tentative="0">
-      <w:start w:val="1"/>
-      <w:numFmt w:val="decimal"/>
-      <w:lvlText w:val="%4."/>
-      <w:lvlJc w:val="left"/>
-      <w:pPr>
-        <w:tabs>
-          <w:tab w:val="left" w:pos="1680"/>
-        </w:tabs>
-        <w:ind w:left="1680" w:leftChars="0" w:hanging="420" w:firstLineChars="0"/>
-      </w:pPr>
-      <w:rPr>
-        <w:rFonts w:hint="default"/>
-      </w:rPr>
-    </w:lvl>
-    <w:lvl w:ilvl="4" w:tentative="0">
-      <w:start w:val="1"/>
-      <w:numFmt w:val="lowerLetter"/>
-      <w:lvlText w:val="%5)"/>
-      <w:lvlJc w:val="left"/>
-      <w:pPr>
-        <w:tabs>
-          <w:tab w:val="left" w:pos="2100"/>
-        </w:tabs>
-        <w:ind w:left="2100" w:leftChars="0" w:hanging="420" w:firstLineChars="0"/>
-      </w:pPr>
-      <w:rPr>
-        <w:rFonts w:hint="default"/>
-      </w:rPr>
-    </w:lvl>
-    <w:lvl w:ilvl="5" w:tentative="0">
-      <w:start w:val="1"/>
-      <w:numFmt w:val="lowerRoman"/>
-      <w:lvlText w:val="%6."/>
-      <w:lvlJc w:val="left"/>
-      <w:pPr>
-        <w:tabs>
-          <w:tab w:val="left" w:pos="2520"/>
-        </w:tabs>
-        <w:ind w:left="2520" w:leftChars="0" w:hanging="420" w:firstLineChars="0"/>
-      </w:pPr>
-      <w:rPr>
-        <w:rFonts w:hint="default"/>
-      </w:rPr>
-    </w:lvl>
-    <w:lvl w:ilvl="6" w:tentative="0">
-      <w:start w:val="1"/>
-      <w:numFmt w:val="decimal"/>
-      <w:lvlText w:val="%7."/>
-      <w:lvlJc w:val="left"/>
-      <w:pPr>
-        <w:tabs>
-          <w:tab w:val="left" w:pos="2940"/>
-        </w:tabs>
-        <w:ind w:left="2940" w:leftChars="0" w:hanging="420" w:firstLineChars="0"/>
-      </w:pPr>
-      <w:rPr>
-        <w:rFonts w:hint="default"/>
-      </w:rPr>
-    </w:lvl>
-    <w:lvl w:ilvl="7" w:tentative="0">
-      <w:start w:val="1"/>
-      <w:numFmt w:val="lowerLetter"/>
-      <w:lvlText w:val="%8)"/>
-      <w:lvlJc w:val="left"/>
-      <w:pPr>
-        <w:tabs>
-          <w:tab w:val="left" w:pos="3360"/>
-        </w:tabs>
-        <w:ind w:left="3360" w:leftChars="0" w:hanging="420" w:firstLineChars="0"/>
-      </w:pPr>
-      <w:rPr>
-        <w:rFonts w:hint="default"/>
-      </w:rPr>
-    </w:lvl>
-    <w:lvl w:ilvl="8" w:tentative="0">
-      <w:start w:val="1"/>
-      <w:numFmt w:val="lowerRoman"/>
-      <w:lvlText w:val="%9."/>
-      <w:lvlJc w:val="left"/>
-      <w:pPr>
-        <w:tabs>
-          <w:tab w:val="left" w:pos="3780"/>
-        </w:tabs>
-        <w:ind w:left="3780" w:leftChars="0" w:hanging="420" w:firstLineChars="0"/>
-      </w:pPr>
-      <w:rPr>
-        <w:rFonts w:hint="default"/>
-      </w:rPr>
-    </w:lvl>
-  </w:abstractNum>
   <w:abstractNum w:abstractNumId="7">
-    <w:nsid w:val="5E6EFF5F"/>
-    <w:multiLevelType w:val="multilevel"/>
-    <w:tmpl w:val="5E6EFF5F"/>
-    <w:lvl w:ilvl="0" w:tentative="0">
-      <w:start w:val="1"/>
-      <w:numFmt w:val="decimal"/>
-      <w:suff w:val="space"/>
-      <w:lvlText w:val="%1."/>
-      <w:lvlJc w:val="left"/>
-    </w:lvl>
-    <w:lvl w:ilvl="1" w:tentative="0">
-      <w:start w:val="1"/>
-      <w:numFmt w:val="lowerLetter"/>
-      <w:lvlText w:val="%2)"/>
-      <w:lvlJc w:val="left"/>
-      <w:pPr>
-        <w:tabs>
-          <w:tab w:val="left" w:pos="840"/>
-        </w:tabs>
-        <w:ind w:left="840" w:leftChars="0" w:hanging="420" w:firstLineChars="0"/>
-      </w:pPr>
-      <w:rPr>
-        <w:rFonts w:hint="default"/>
-      </w:rPr>
-    </w:lvl>
-    <w:lvl w:ilvl="2" w:tentative="0">
-      <w:start w:val="1"/>
-      <w:numFmt w:val="lowerRoman"/>
-      <w:lvlText w:val="%3."/>
-      <w:lvlJc w:val="left"/>
-      <w:pPr>
-        <w:tabs>
-          <w:tab w:val="left" w:pos="1260"/>
-        </w:tabs>
-        <w:ind w:left="1260" w:leftChars="0" w:hanging="420" w:firstLineChars="0"/>
-      </w:pPr>
-      <w:rPr>
-        <w:rFonts w:hint="default"/>
-      </w:rPr>
-    </w:lvl>
-    <w:lvl w:ilvl="3" w:tentative="0">
-      <w:start w:val="1"/>
-      <w:numFmt w:val="decimal"/>
-      <w:lvlText w:val="%4."/>
-      <w:lvlJc w:val="left"/>
-      <w:pPr>
-        <w:tabs>
-          <w:tab w:val="left" w:pos="1680"/>
-        </w:tabs>
-        <w:ind w:left="1680" w:leftChars="0" w:hanging="420" w:firstLineChars="0"/>
-      </w:pPr>
-      <w:rPr>
-        <w:rFonts w:hint="default"/>
-      </w:rPr>
-    </w:lvl>
-    <w:lvl w:ilvl="4" w:tentative="0">
-      <w:start w:val="1"/>
-      <w:numFmt w:val="lowerLetter"/>
-      <w:lvlText w:val="%5)"/>
-      <w:lvlJc w:val="left"/>
-      <w:pPr>
-        <w:tabs>
-          <w:tab w:val="left" w:pos="2100"/>
-        </w:tabs>
-        <w:ind w:left="2100" w:leftChars="0" w:hanging="420" w:firstLineChars="0"/>
-      </w:pPr>
-      <w:rPr>
-        <w:rFonts w:hint="default"/>
-      </w:rPr>
-    </w:lvl>
-    <w:lvl w:ilvl="5" w:tentative="0">
-      <w:start w:val="1"/>
-      <w:numFmt w:val="lowerRoman"/>
-      <w:lvlText w:val="%6."/>
-      <w:lvlJc w:val="left"/>
-      <w:pPr>
-        <w:tabs>
-          <w:tab w:val="left" w:pos="2520"/>
-        </w:tabs>
-        <w:ind w:left="2520" w:leftChars="0" w:hanging="420" w:firstLineChars="0"/>
-      </w:pPr>
-      <w:rPr>
-        <w:rFonts w:hint="default"/>
-      </w:rPr>
-    </w:lvl>
-    <w:lvl w:ilvl="6" w:tentative="0">
-      <w:start w:val="1"/>
-      <w:numFmt w:val="decimal"/>
-      <w:lvlText w:val="%7."/>
-      <w:lvlJc w:val="left"/>
-      <w:pPr>
-        <w:tabs>
-          <w:tab w:val="left" w:pos="2940"/>
-        </w:tabs>
-        <w:ind w:left="2940" w:leftChars="0" w:hanging="420" w:firstLineChars="0"/>
-      </w:pPr>
-      <w:rPr>
-        <w:rFonts w:hint="default"/>
-      </w:rPr>
-    </w:lvl>
-    <w:lvl w:ilvl="7" w:tentative="0">
-      <w:start w:val="1"/>
-      <w:numFmt w:val="lowerLetter"/>
-      <w:lvlText w:val="%8)"/>
-      <w:lvlJc w:val="left"/>
-      <w:pPr>
-        <w:tabs>
-          <w:tab w:val="left" w:pos="3360"/>
-        </w:tabs>
-        <w:ind w:left="3360" w:leftChars="0" w:hanging="420" w:firstLineChars="0"/>
-      </w:pPr>
-      <w:rPr>
-        <w:rFonts w:hint="default"/>
-      </w:rPr>
-    </w:lvl>
-    <w:lvl w:ilvl="8" w:tentative="0">
-      <w:start w:val="1"/>
-      <w:numFmt w:val="lowerRoman"/>
-      <w:lvlText w:val="%9."/>
-      <w:lvlJc w:val="left"/>
-      <w:pPr>
-        <w:tabs>
-          <w:tab w:val="left" w:pos="3780"/>
-        </w:tabs>
-        <w:ind w:left="3780" w:leftChars="0" w:hanging="420" w:firstLineChars="0"/>
-      </w:pPr>
-      <w:rPr>
-        <w:rFonts w:hint="default"/>
-      </w:rPr>
-    </w:lvl>
-  </w:abstractNum>
-  <w:abstractNum w:abstractNumId="8">
     <w:nsid w:val="7CECB02C"/>
     <w:multiLevelType w:val="singleLevel"/>
     <w:tmpl w:val="7CECB02C"/>
@@ -3935,25 +3940,22 @@
     <w:abstractNumId w:val="0"/>
   </w:num>
   <w:num w:numId="3">
-    <w:abstractNumId w:val="4"/>
+    <w:abstractNumId w:val="5"/>
   </w:num>
   <w:num w:numId="4">
-    <w:abstractNumId w:val="5"/>
+    <w:abstractNumId w:val="6"/>
   </w:num>
   <w:num w:numId="5">
-    <w:abstractNumId w:val="8"/>
+    <w:abstractNumId w:val="7"/>
   </w:num>
   <w:num w:numId="6">
     <w:abstractNumId w:val="2"/>
   </w:num>
   <w:num w:numId="7">
-    <w:abstractNumId w:val="3"/>
+    <w:abstractNumId w:val="4"/>
   </w:num>
   <w:num w:numId="8">
-    <w:abstractNumId w:val="7"/>
-  </w:num>
-  <w:num w:numId="9">
-    <w:abstractNumId w:val="6"/>
+    <w:abstractNumId w:val="3"/>
   </w:num>
 </w:numbering>
 </file>

</xml_diff>